<commit_message>
add NOT NULL check
</commit_message>
<xml_diff>
--- a/lab1/otchet.docx
+++ b/lab1/otchet.docx
@@ -1144,7 +1144,7 @@
           <w:noProof/>
         </w:rPr>
         <w:drawing>
-          <wp:inline distT="0" distB="0" distL="0" distR="0" wp14:anchorId="171B08DE" wp14:editId="2346CD2A">
+          <wp:inline distT="0" distB="0" distL="0" distR="0" wp14:anchorId="171B08DE" wp14:editId="77D11D93">
             <wp:extent cx="2918460" cy="457200"/>
             <wp:effectExtent l="0" t="0" r="0" b="0"/>
             <wp:docPr id="1" name="Рисунок 1" descr="Описание: Macintosh HD:Users:3wfrer:Documents:ENDY works:ИТМО:ITMO_black-01.png"/>
@@ -2043,6 +2043,7 @@
       <w:r>
         <w:rPr>
           <w:rFonts w:ascii="Times New Roman" w:hAnsi="Times New Roman" w:cs="Times New Roman"/>
+          <w:noProof/>
           <w:lang w:val="en-US"/>
         </w:rPr>
         <w:drawing>
@@ -2131,15 +2132,17 @@
       <w:pPr>
         <w:rPr>
           <w:rFonts w:ascii="Times New Roman" w:hAnsi="Times New Roman" w:cs="Times New Roman"/>
-          <w:sz w:val="24"/>
-          <w:szCs w:val="24"/>
-        </w:rPr>
-      </w:pPr>
-      <w:r>
-        <w:rPr>
-          <w:rFonts w:ascii="Times New Roman" w:hAnsi="Times New Roman" w:cs="Times New Roman"/>
-          <w:sz w:val="24"/>
-          <w:szCs w:val="24"/>
+          <w:sz w:val="28"/>
+          <w:szCs w:val="28"/>
+          <w:lang w:val="en-US"/>
+        </w:rPr>
+      </w:pPr>
+      <w:r>
+        <w:rPr>
+          <w:rFonts w:ascii="Times New Roman" w:hAnsi="Times New Roman" w:cs="Times New Roman"/>
+          <w:sz w:val="28"/>
+          <w:szCs w:val="28"/>
+          <w:lang w:val="en-US"/>
         </w:rPr>
         <w:t xml:space="preserve">CREATE TABLE </w:t>
       </w:r>
@@ -2147,8 +2150,9 @@
       <w:r>
         <w:rPr>
           <w:rFonts w:ascii="Times New Roman" w:hAnsi="Times New Roman" w:cs="Times New Roman"/>
-          <w:sz w:val="24"/>
-          <w:szCs w:val="24"/>
+          <w:sz w:val="28"/>
+          <w:szCs w:val="28"/>
+          <w:lang w:val="en-US"/>
         </w:rPr>
         <w:t>human_condition</w:t>
       </w:r>
@@ -2156,8 +2160,9 @@
       <w:r>
         <w:rPr>
           <w:rFonts w:ascii="Times New Roman" w:hAnsi="Times New Roman" w:cs="Times New Roman"/>
-          <w:sz w:val="24"/>
-          <w:szCs w:val="24"/>
+          <w:sz w:val="28"/>
+          <w:szCs w:val="28"/>
+          <w:lang w:val="en-US"/>
         </w:rPr>
         <w:t xml:space="preserve"> (</w:t>
       </w:r>
@@ -2166,111 +2171,16 @@
       <w:pPr>
         <w:rPr>
           <w:rFonts w:ascii="Times New Roman" w:hAnsi="Times New Roman" w:cs="Times New Roman"/>
-          <w:sz w:val="24"/>
-          <w:szCs w:val="24"/>
-          <w:lang w:val="en-US"/>
-        </w:rPr>
-      </w:pPr>
-      <w:r>
-        <w:rPr>
-          <w:rFonts w:ascii="Times New Roman" w:hAnsi="Times New Roman" w:cs="Times New Roman"/>
-          <w:sz w:val="24"/>
-          <w:szCs w:val="24"/>
-        </w:rPr>
-        <w:tab/>
-      </w:r>
-      <w:r>
-        <w:rPr>
-          <w:rFonts w:ascii="Times New Roman" w:hAnsi="Times New Roman" w:cs="Times New Roman"/>
-          <w:sz w:val="24"/>
-          <w:szCs w:val="24"/>
-          <w:lang w:val="en-US"/>
-        </w:rPr>
-        <w:t>ID SERIAL PRIMARY KEY,</w:t>
-      </w:r>
-    </w:p>
-    <w:p>
-      <w:pPr>
-        <w:rPr>
-          <w:rFonts w:ascii="Times New Roman" w:hAnsi="Times New Roman" w:cs="Times New Roman"/>
-          <w:sz w:val="24"/>
-          <w:szCs w:val="24"/>
-          <w:lang w:val="en-US"/>
-        </w:rPr>
-      </w:pPr>
-      <w:r>
-        <w:rPr>
-          <w:rFonts w:ascii="Times New Roman" w:hAnsi="Times New Roman" w:cs="Times New Roman"/>
-          <w:sz w:val="24"/>
-          <w:szCs w:val="24"/>
-          <w:lang w:val="en-US"/>
-        </w:rPr>
-        <w:tab/>
-        <w:t>Condition text UNIQUE</w:t>
-      </w:r>
-    </w:p>
-    <w:p>
-      <w:pPr>
-        <w:rPr>
-          <w:rFonts w:ascii="Times New Roman" w:hAnsi="Times New Roman" w:cs="Times New Roman"/>
-          <w:sz w:val="24"/>
-          <w:szCs w:val="24"/>
-          <w:lang w:val="en-US"/>
-        </w:rPr>
-      </w:pPr>
-      <w:r>
-        <w:rPr>
-          <w:rFonts w:ascii="Times New Roman" w:hAnsi="Times New Roman" w:cs="Times New Roman"/>
-          <w:sz w:val="24"/>
-          <w:szCs w:val="24"/>
-          <w:lang w:val="en-US"/>
-        </w:rPr>
-        <w:t>);</w:t>
-      </w:r>
-    </w:p>
-    <w:p>
-      <w:pPr>
-        <w:rPr>
-          <w:rFonts w:ascii="Times New Roman" w:hAnsi="Times New Roman" w:cs="Times New Roman"/>
-          <w:sz w:val="24"/>
-          <w:szCs w:val="24"/>
-          <w:lang w:val="en-US"/>
-        </w:rPr>
-      </w:pPr>
-    </w:p>
-    <w:p>
-      <w:pPr>
-        <w:rPr>
-          <w:rFonts w:ascii="Times New Roman" w:hAnsi="Times New Roman" w:cs="Times New Roman"/>
-          <w:sz w:val="24"/>
-          <w:szCs w:val="24"/>
-          <w:lang w:val="en-US"/>
-        </w:rPr>
-      </w:pPr>
-      <w:r>
-        <w:rPr>
-          <w:rFonts w:ascii="Times New Roman" w:hAnsi="Times New Roman" w:cs="Times New Roman"/>
-          <w:sz w:val="24"/>
-          <w:szCs w:val="24"/>
-          <w:lang w:val="en-US"/>
-        </w:rPr>
-        <w:t>CREATE TABLE report (</w:t>
-      </w:r>
-    </w:p>
-    <w:p>
-      <w:pPr>
-        <w:rPr>
-          <w:rFonts w:ascii="Times New Roman" w:hAnsi="Times New Roman" w:cs="Times New Roman"/>
-          <w:sz w:val="24"/>
-          <w:szCs w:val="24"/>
-          <w:lang w:val="en-US"/>
-        </w:rPr>
-      </w:pPr>
-      <w:r>
-        <w:rPr>
-          <w:rFonts w:ascii="Times New Roman" w:hAnsi="Times New Roman" w:cs="Times New Roman"/>
-          <w:sz w:val="24"/>
-          <w:szCs w:val="24"/>
+          <w:sz w:val="28"/>
+          <w:szCs w:val="28"/>
+          <w:lang w:val="en-US"/>
+        </w:rPr>
+      </w:pPr>
+      <w:r>
+        <w:rPr>
+          <w:rFonts w:ascii="Times New Roman" w:hAnsi="Times New Roman" w:cs="Times New Roman"/>
+          <w:sz w:val="28"/>
+          <w:szCs w:val="28"/>
           <w:lang w:val="en-US"/>
         </w:rPr>
         <w:tab/>
@@ -2281,76 +2191,36 @@
       <w:pPr>
         <w:rPr>
           <w:rFonts w:ascii="Times New Roman" w:hAnsi="Times New Roman" w:cs="Times New Roman"/>
-          <w:sz w:val="24"/>
-          <w:szCs w:val="24"/>
-          <w:lang w:val="en-US"/>
-        </w:rPr>
-      </w:pPr>
-      <w:r>
-        <w:rPr>
-          <w:rFonts w:ascii="Times New Roman" w:hAnsi="Times New Roman" w:cs="Times New Roman"/>
-          <w:sz w:val="24"/>
-          <w:szCs w:val="24"/>
+          <w:sz w:val="28"/>
+          <w:szCs w:val="28"/>
+          <w:lang w:val="en-US"/>
+        </w:rPr>
+      </w:pPr>
+      <w:r>
+        <w:rPr>
+          <w:rFonts w:ascii="Times New Roman" w:hAnsi="Times New Roman" w:cs="Times New Roman"/>
+          <w:sz w:val="28"/>
+          <w:szCs w:val="28"/>
           <w:lang w:val="en-US"/>
         </w:rPr>
         <w:tab/>
-        <w:t>Frequency text,</w:t>
-      </w:r>
-    </w:p>
-    <w:p>
-      <w:pPr>
-        <w:rPr>
-          <w:rFonts w:ascii="Times New Roman" w:hAnsi="Times New Roman" w:cs="Times New Roman"/>
-          <w:sz w:val="24"/>
-          <w:szCs w:val="24"/>
-          <w:lang w:val="en-US"/>
-        </w:rPr>
-      </w:pPr>
-      <w:r>
-        <w:rPr>
-          <w:rFonts w:ascii="Times New Roman" w:hAnsi="Times New Roman" w:cs="Times New Roman"/>
-          <w:sz w:val="24"/>
-          <w:szCs w:val="24"/>
-          <w:lang w:val="en-US"/>
-        </w:rPr>
-        <w:tab/>
-        <w:t>Content text,</w:t>
-      </w:r>
-    </w:p>
-    <w:p>
-      <w:pPr>
-        <w:rPr>
-          <w:rFonts w:ascii="Times New Roman" w:hAnsi="Times New Roman" w:cs="Times New Roman"/>
-          <w:sz w:val="24"/>
-          <w:szCs w:val="24"/>
-          <w:lang w:val="en-US"/>
-        </w:rPr>
-      </w:pPr>
-      <w:r>
-        <w:rPr>
-          <w:rFonts w:ascii="Times New Roman" w:hAnsi="Times New Roman" w:cs="Times New Roman"/>
-          <w:sz w:val="24"/>
-          <w:szCs w:val="24"/>
-          <w:lang w:val="en-US"/>
-        </w:rPr>
-        <w:tab/>
-        <w:t>Destination text</w:t>
-      </w:r>
-    </w:p>
-    <w:p>
-      <w:pPr>
-        <w:rPr>
-          <w:rFonts w:ascii="Times New Roman" w:hAnsi="Times New Roman" w:cs="Times New Roman"/>
-          <w:sz w:val="24"/>
-          <w:szCs w:val="24"/>
-          <w:lang w:val="en-US"/>
-        </w:rPr>
-      </w:pPr>
-      <w:r>
-        <w:rPr>
-          <w:rFonts w:ascii="Times New Roman" w:hAnsi="Times New Roman" w:cs="Times New Roman"/>
-          <w:sz w:val="24"/>
-          <w:szCs w:val="24"/>
+        <w:t>Condition text UNIQUE NOT NULL</w:t>
+      </w:r>
+    </w:p>
+    <w:p>
+      <w:pPr>
+        <w:rPr>
+          <w:rFonts w:ascii="Times New Roman" w:hAnsi="Times New Roman" w:cs="Times New Roman"/>
+          <w:sz w:val="28"/>
+          <w:szCs w:val="28"/>
+          <w:lang w:val="en-US"/>
+        </w:rPr>
+      </w:pPr>
+      <w:r>
+        <w:rPr>
+          <w:rFonts w:ascii="Times New Roman" w:hAnsi="Times New Roman" w:cs="Times New Roman"/>
+          <w:sz w:val="28"/>
+          <w:szCs w:val="28"/>
           <w:lang w:val="en-US"/>
         </w:rPr>
         <w:t>);</w:t>
@@ -2360,65 +2230,45 @@
       <w:pPr>
         <w:rPr>
           <w:rFonts w:ascii="Times New Roman" w:hAnsi="Times New Roman" w:cs="Times New Roman"/>
-          <w:sz w:val="24"/>
-          <w:szCs w:val="24"/>
-          <w:lang w:val="en-US"/>
-        </w:rPr>
-      </w:pPr>
-    </w:p>
-    <w:p>
-      <w:pPr>
-        <w:rPr>
-          <w:rFonts w:ascii="Times New Roman" w:hAnsi="Times New Roman" w:cs="Times New Roman"/>
-          <w:sz w:val="24"/>
-          <w:szCs w:val="24"/>
-          <w:lang w:val="en-US"/>
-        </w:rPr>
-      </w:pPr>
-      <w:r>
-        <w:rPr>
-          <w:rFonts w:ascii="Times New Roman" w:hAnsi="Times New Roman" w:cs="Times New Roman"/>
-          <w:sz w:val="24"/>
-          <w:szCs w:val="24"/>
-          <w:lang w:val="en-US"/>
-        </w:rPr>
-        <w:t xml:space="preserve">CREATE TABLE </w:t>
-      </w:r>
-      <w:proofErr w:type="spellStart"/>
-      <w:r>
-        <w:rPr>
-          <w:rFonts w:ascii="Times New Roman" w:hAnsi="Times New Roman" w:cs="Times New Roman"/>
-          <w:sz w:val="24"/>
-          <w:szCs w:val="24"/>
-          <w:lang w:val="en-US"/>
-        </w:rPr>
-        <w:t>spaceship_type</w:t>
-      </w:r>
-      <w:proofErr w:type="spellEnd"/>
-      <w:r>
-        <w:rPr>
-          <w:rFonts w:ascii="Times New Roman" w:hAnsi="Times New Roman" w:cs="Times New Roman"/>
-          <w:sz w:val="24"/>
-          <w:szCs w:val="24"/>
-          <w:lang w:val="en-US"/>
-        </w:rPr>
-        <w:t xml:space="preserve"> (</w:t>
-      </w:r>
-    </w:p>
-    <w:p>
-      <w:pPr>
-        <w:rPr>
-          <w:rFonts w:ascii="Times New Roman" w:hAnsi="Times New Roman" w:cs="Times New Roman"/>
-          <w:sz w:val="24"/>
-          <w:szCs w:val="24"/>
-          <w:lang w:val="en-US"/>
-        </w:rPr>
-      </w:pPr>
-      <w:r>
-        <w:rPr>
-          <w:rFonts w:ascii="Times New Roman" w:hAnsi="Times New Roman" w:cs="Times New Roman"/>
-          <w:sz w:val="24"/>
-          <w:szCs w:val="24"/>
+          <w:sz w:val="28"/>
+          <w:szCs w:val="28"/>
+          <w:lang w:val="en-US"/>
+        </w:rPr>
+      </w:pPr>
+    </w:p>
+    <w:p>
+      <w:pPr>
+        <w:rPr>
+          <w:rFonts w:ascii="Times New Roman" w:hAnsi="Times New Roman" w:cs="Times New Roman"/>
+          <w:sz w:val="28"/>
+          <w:szCs w:val="28"/>
+          <w:lang w:val="en-US"/>
+        </w:rPr>
+      </w:pPr>
+      <w:r>
+        <w:rPr>
+          <w:rFonts w:ascii="Times New Roman" w:hAnsi="Times New Roman" w:cs="Times New Roman"/>
+          <w:sz w:val="28"/>
+          <w:szCs w:val="28"/>
+          <w:lang w:val="en-US"/>
+        </w:rPr>
+        <w:t>CREATE TABLE report (</w:t>
+      </w:r>
+    </w:p>
+    <w:p>
+      <w:pPr>
+        <w:rPr>
+          <w:rFonts w:ascii="Times New Roman" w:hAnsi="Times New Roman" w:cs="Times New Roman"/>
+          <w:sz w:val="28"/>
+          <w:szCs w:val="28"/>
+          <w:lang w:val="en-US"/>
+        </w:rPr>
+      </w:pPr>
+      <w:r>
+        <w:rPr>
+          <w:rFonts w:ascii="Times New Roman" w:hAnsi="Times New Roman" w:cs="Times New Roman"/>
+          <w:sz w:val="28"/>
+          <w:szCs w:val="28"/>
           <w:lang w:val="en-US"/>
         </w:rPr>
         <w:tab/>
@@ -2429,36 +2279,76 @@
       <w:pPr>
         <w:rPr>
           <w:rFonts w:ascii="Times New Roman" w:hAnsi="Times New Roman" w:cs="Times New Roman"/>
-          <w:sz w:val="24"/>
-          <w:szCs w:val="24"/>
-          <w:lang w:val="en-US"/>
-        </w:rPr>
-      </w:pPr>
-      <w:r>
-        <w:rPr>
-          <w:rFonts w:ascii="Times New Roman" w:hAnsi="Times New Roman" w:cs="Times New Roman"/>
-          <w:sz w:val="24"/>
-          <w:szCs w:val="24"/>
+          <w:sz w:val="28"/>
+          <w:szCs w:val="28"/>
+          <w:lang w:val="en-US"/>
+        </w:rPr>
+      </w:pPr>
+      <w:r>
+        <w:rPr>
+          <w:rFonts w:ascii="Times New Roman" w:hAnsi="Times New Roman" w:cs="Times New Roman"/>
+          <w:sz w:val="28"/>
+          <w:szCs w:val="28"/>
           <w:lang w:val="en-US"/>
         </w:rPr>
         <w:tab/>
-        <w:t>Type text UNIQUE</w:t>
-      </w:r>
-    </w:p>
-    <w:p>
-      <w:pPr>
-        <w:rPr>
-          <w:rFonts w:ascii="Times New Roman" w:hAnsi="Times New Roman" w:cs="Times New Roman"/>
-          <w:sz w:val="24"/>
-          <w:szCs w:val="24"/>
-          <w:lang w:val="en-US"/>
-        </w:rPr>
-      </w:pPr>
-      <w:r>
-        <w:rPr>
-          <w:rFonts w:ascii="Times New Roman" w:hAnsi="Times New Roman" w:cs="Times New Roman"/>
-          <w:sz w:val="24"/>
-          <w:szCs w:val="24"/>
+        <w:t>Frequency text NOT NULL,</w:t>
+      </w:r>
+    </w:p>
+    <w:p>
+      <w:pPr>
+        <w:rPr>
+          <w:rFonts w:ascii="Times New Roman" w:hAnsi="Times New Roman" w:cs="Times New Roman"/>
+          <w:sz w:val="28"/>
+          <w:szCs w:val="28"/>
+          <w:lang w:val="en-US"/>
+        </w:rPr>
+      </w:pPr>
+      <w:r>
+        <w:rPr>
+          <w:rFonts w:ascii="Times New Roman" w:hAnsi="Times New Roman" w:cs="Times New Roman"/>
+          <w:sz w:val="28"/>
+          <w:szCs w:val="28"/>
+          <w:lang w:val="en-US"/>
+        </w:rPr>
+        <w:tab/>
+        <w:t>Content text NOT NULL,</w:t>
+      </w:r>
+    </w:p>
+    <w:p>
+      <w:pPr>
+        <w:rPr>
+          <w:rFonts w:ascii="Times New Roman" w:hAnsi="Times New Roman" w:cs="Times New Roman"/>
+          <w:sz w:val="28"/>
+          <w:szCs w:val="28"/>
+          <w:lang w:val="en-US"/>
+        </w:rPr>
+      </w:pPr>
+      <w:r>
+        <w:rPr>
+          <w:rFonts w:ascii="Times New Roman" w:hAnsi="Times New Roman" w:cs="Times New Roman"/>
+          <w:sz w:val="28"/>
+          <w:szCs w:val="28"/>
+          <w:lang w:val="en-US"/>
+        </w:rPr>
+        <w:tab/>
+        <w:t>Destination text NOT NULL</w:t>
+      </w:r>
+    </w:p>
+    <w:p>
+      <w:pPr>
+        <w:rPr>
+          <w:rFonts w:ascii="Times New Roman" w:hAnsi="Times New Roman" w:cs="Times New Roman"/>
+          <w:sz w:val="28"/>
+          <w:szCs w:val="28"/>
+          <w:lang w:val="en-US"/>
+        </w:rPr>
+      </w:pPr>
+      <w:r>
+        <w:rPr>
+          <w:rFonts w:ascii="Times New Roman" w:hAnsi="Times New Roman" w:cs="Times New Roman"/>
+          <w:sz w:val="28"/>
+          <w:szCs w:val="28"/>
           <w:lang w:val="en-US"/>
         </w:rPr>
         <w:t>);</w:t>
@@ -2468,45 +2358,65 @@
       <w:pPr>
         <w:rPr>
           <w:rFonts w:ascii="Times New Roman" w:hAnsi="Times New Roman" w:cs="Times New Roman"/>
-          <w:sz w:val="24"/>
-          <w:szCs w:val="24"/>
-          <w:lang w:val="en-US"/>
-        </w:rPr>
-      </w:pPr>
-    </w:p>
-    <w:p>
-      <w:pPr>
-        <w:rPr>
-          <w:rFonts w:ascii="Times New Roman" w:hAnsi="Times New Roman" w:cs="Times New Roman"/>
-          <w:sz w:val="24"/>
-          <w:szCs w:val="24"/>
-          <w:lang w:val="en-US"/>
-        </w:rPr>
-      </w:pPr>
-      <w:r>
-        <w:rPr>
-          <w:rFonts w:ascii="Times New Roman" w:hAnsi="Times New Roman" w:cs="Times New Roman"/>
-          <w:sz w:val="24"/>
-          <w:szCs w:val="24"/>
-          <w:lang w:val="en-US"/>
-        </w:rPr>
-        <w:t>CREATE TABLE spaceship (</w:t>
-      </w:r>
-    </w:p>
-    <w:p>
-      <w:pPr>
-        <w:rPr>
-          <w:rFonts w:ascii="Times New Roman" w:hAnsi="Times New Roman" w:cs="Times New Roman"/>
-          <w:sz w:val="24"/>
-          <w:szCs w:val="24"/>
-          <w:lang w:val="en-US"/>
-        </w:rPr>
-      </w:pPr>
-      <w:r>
-        <w:rPr>
-          <w:rFonts w:ascii="Times New Roman" w:hAnsi="Times New Roman" w:cs="Times New Roman"/>
-          <w:sz w:val="24"/>
-          <w:szCs w:val="24"/>
+          <w:sz w:val="28"/>
+          <w:szCs w:val="28"/>
+          <w:lang w:val="en-US"/>
+        </w:rPr>
+      </w:pPr>
+    </w:p>
+    <w:p>
+      <w:pPr>
+        <w:rPr>
+          <w:rFonts w:ascii="Times New Roman" w:hAnsi="Times New Roman" w:cs="Times New Roman"/>
+          <w:sz w:val="28"/>
+          <w:szCs w:val="28"/>
+          <w:lang w:val="en-US"/>
+        </w:rPr>
+      </w:pPr>
+      <w:r>
+        <w:rPr>
+          <w:rFonts w:ascii="Times New Roman" w:hAnsi="Times New Roman" w:cs="Times New Roman"/>
+          <w:sz w:val="28"/>
+          <w:szCs w:val="28"/>
+          <w:lang w:val="en-US"/>
+        </w:rPr>
+        <w:t xml:space="preserve">CREATE TABLE </w:t>
+      </w:r>
+      <w:proofErr w:type="spellStart"/>
+      <w:r>
+        <w:rPr>
+          <w:rFonts w:ascii="Times New Roman" w:hAnsi="Times New Roman" w:cs="Times New Roman"/>
+          <w:sz w:val="28"/>
+          <w:szCs w:val="28"/>
+          <w:lang w:val="en-US"/>
+        </w:rPr>
+        <w:t>spaceship_type</w:t>
+      </w:r>
+      <w:proofErr w:type="spellEnd"/>
+      <w:r>
+        <w:rPr>
+          <w:rFonts w:ascii="Times New Roman" w:hAnsi="Times New Roman" w:cs="Times New Roman"/>
+          <w:sz w:val="28"/>
+          <w:szCs w:val="28"/>
+          <w:lang w:val="en-US"/>
+        </w:rPr>
+        <w:t xml:space="preserve"> (</w:t>
+      </w:r>
+    </w:p>
+    <w:p>
+      <w:pPr>
+        <w:rPr>
+          <w:rFonts w:ascii="Times New Roman" w:hAnsi="Times New Roman" w:cs="Times New Roman"/>
+          <w:sz w:val="28"/>
+          <w:szCs w:val="28"/>
+          <w:lang w:val="en-US"/>
+        </w:rPr>
+      </w:pPr>
+      <w:r>
+        <w:rPr>
+          <w:rFonts w:ascii="Times New Roman" w:hAnsi="Times New Roman" w:cs="Times New Roman"/>
+          <w:sz w:val="28"/>
+          <w:szCs w:val="28"/>
           <w:lang w:val="en-US"/>
         </w:rPr>
         <w:tab/>
@@ -2517,76 +2427,164 @@
       <w:pPr>
         <w:rPr>
           <w:rFonts w:ascii="Times New Roman" w:hAnsi="Times New Roman" w:cs="Times New Roman"/>
-          <w:sz w:val="24"/>
-          <w:szCs w:val="24"/>
-          <w:lang w:val="en-US"/>
-        </w:rPr>
-      </w:pPr>
-      <w:r>
-        <w:rPr>
-          <w:rFonts w:ascii="Times New Roman" w:hAnsi="Times New Roman" w:cs="Times New Roman"/>
-          <w:sz w:val="24"/>
-          <w:szCs w:val="24"/>
+          <w:sz w:val="28"/>
+          <w:szCs w:val="28"/>
+          <w:lang w:val="en-US"/>
+        </w:rPr>
+      </w:pPr>
+      <w:r>
+        <w:rPr>
+          <w:rFonts w:ascii="Times New Roman" w:hAnsi="Times New Roman" w:cs="Times New Roman"/>
+          <w:sz w:val="28"/>
+          <w:szCs w:val="28"/>
           <w:lang w:val="en-US"/>
         </w:rPr>
         <w:tab/>
-        <w:t>Name text,</w:t>
-      </w:r>
-    </w:p>
-    <w:p>
-      <w:pPr>
-        <w:rPr>
-          <w:rFonts w:ascii="Times New Roman" w:hAnsi="Times New Roman" w:cs="Times New Roman"/>
-          <w:sz w:val="24"/>
-          <w:szCs w:val="24"/>
-          <w:lang w:val="en-US"/>
-        </w:rPr>
-      </w:pPr>
-      <w:r>
-        <w:rPr>
-          <w:rFonts w:ascii="Times New Roman" w:hAnsi="Times New Roman" w:cs="Times New Roman"/>
-          <w:sz w:val="24"/>
-          <w:szCs w:val="24"/>
+        <w:t>Type text UNIQUE NOT NULL</w:t>
+      </w:r>
+    </w:p>
+    <w:p>
+      <w:pPr>
+        <w:rPr>
+          <w:rFonts w:ascii="Times New Roman" w:hAnsi="Times New Roman" w:cs="Times New Roman"/>
+          <w:sz w:val="28"/>
+          <w:szCs w:val="28"/>
+          <w:lang w:val="en-US"/>
+        </w:rPr>
+      </w:pPr>
+      <w:r>
+        <w:rPr>
+          <w:rFonts w:ascii="Times New Roman" w:hAnsi="Times New Roman" w:cs="Times New Roman"/>
+          <w:sz w:val="28"/>
+          <w:szCs w:val="28"/>
+          <w:lang w:val="en-US"/>
+        </w:rPr>
+        <w:t>);</w:t>
+      </w:r>
+    </w:p>
+    <w:p>
+      <w:pPr>
+        <w:rPr>
+          <w:rFonts w:ascii="Times New Roman" w:hAnsi="Times New Roman" w:cs="Times New Roman"/>
+          <w:sz w:val="28"/>
+          <w:szCs w:val="28"/>
+          <w:lang w:val="en-US"/>
+        </w:rPr>
+      </w:pPr>
+    </w:p>
+    <w:p>
+      <w:pPr>
+        <w:rPr>
+          <w:rFonts w:ascii="Times New Roman" w:hAnsi="Times New Roman" w:cs="Times New Roman"/>
+          <w:sz w:val="28"/>
+          <w:szCs w:val="28"/>
+          <w:lang w:val="en-US"/>
+        </w:rPr>
+      </w:pPr>
+      <w:r>
+        <w:rPr>
+          <w:rFonts w:ascii="Times New Roman" w:hAnsi="Times New Roman" w:cs="Times New Roman"/>
+          <w:sz w:val="28"/>
+          <w:szCs w:val="28"/>
+          <w:lang w:val="en-US"/>
+        </w:rPr>
+        <w:t>CREATE TABLE spaceship (</w:t>
+      </w:r>
+    </w:p>
+    <w:p>
+      <w:pPr>
+        <w:rPr>
+          <w:rFonts w:ascii="Times New Roman" w:hAnsi="Times New Roman" w:cs="Times New Roman"/>
+          <w:sz w:val="28"/>
+          <w:szCs w:val="28"/>
+          <w:lang w:val="en-US"/>
+        </w:rPr>
+      </w:pPr>
+      <w:r>
+        <w:rPr>
+          <w:rFonts w:ascii="Times New Roman" w:hAnsi="Times New Roman" w:cs="Times New Roman"/>
+          <w:sz w:val="28"/>
+          <w:szCs w:val="28"/>
           <w:lang w:val="en-US"/>
         </w:rPr>
         <w:tab/>
-        <w:t>Type integer,</w:t>
-      </w:r>
-    </w:p>
-    <w:p>
-      <w:pPr>
-        <w:rPr>
-          <w:rFonts w:ascii="Times New Roman" w:hAnsi="Times New Roman" w:cs="Times New Roman"/>
-          <w:sz w:val="24"/>
-          <w:szCs w:val="24"/>
-          <w:lang w:val="en-US"/>
-        </w:rPr>
-      </w:pPr>
-      <w:r>
-        <w:rPr>
-          <w:rFonts w:ascii="Times New Roman" w:hAnsi="Times New Roman" w:cs="Times New Roman"/>
-          <w:sz w:val="24"/>
-          <w:szCs w:val="24"/>
+        <w:t>ID SERIAL PRIMARY KEY,</w:t>
+      </w:r>
+    </w:p>
+    <w:p>
+      <w:pPr>
+        <w:rPr>
+          <w:rFonts w:ascii="Times New Roman" w:hAnsi="Times New Roman" w:cs="Times New Roman"/>
+          <w:sz w:val="28"/>
+          <w:szCs w:val="28"/>
+          <w:lang w:val="en-US"/>
+        </w:rPr>
+      </w:pPr>
+      <w:r>
+        <w:rPr>
+          <w:rFonts w:ascii="Times New Roman" w:hAnsi="Times New Roman" w:cs="Times New Roman"/>
+          <w:sz w:val="28"/>
+          <w:szCs w:val="28"/>
           <w:lang w:val="en-US"/>
         </w:rPr>
         <w:tab/>
-        <w:t>Size text,</w:t>
-      </w:r>
-    </w:p>
-    <w:p>
-      <w:pPr>
-        <w:rPr>
-          <w:rFonts w:ascii="Times New Roman" w:hAnsi="Times New Roman" w:cs="Times New Roman"/>
-          <w:sz w:val="24"/>
-          <w:szCs w:val="24"/>
-          <w:lang w:val="en-US"/>
-        </w:rPr>
-      </w:pPr>
-      <w:r>
-        <w:rPr>
-          <w:rFonts w:ascii="Times New Roman" w:hAnsi="Times New Roman" w:cs="Times New Roman"/>
-          <w:sz w:val="24"/>
-          <w:szCs w:val="24"/>
+        <w:t>Name text UNIQUE NOT NULL,</w:t>
+      </w:r>
+    </w:p>
+    <w:p>
+      <w:pPr>
+        <w:rPr>
+          <w:rFonts w:ascii="Times New Roman" w:hAnsi="Times New Roman" w:cs="Times New Roman"/>
+          <w:sz w:val="28"/>
+          <w:szCs w:val="28"/>
+          <w:lang w:val="en-US"/>
+        </w:rPr>
+      </w:pPr>
+      <w:r>
+        <w:rPr>
+          <w:rFonts w:ascii="Times New Roman" w:hAnsi="Times New Roman" w:cs="Times New Roman"/>
+          <w:sz w:val="28"/>
+          <w:szCs w:val="28"/>
+          <w:lang w:val="en-US"/>
+        </w:rPr>
+        <w:tab/>
+        <w:t>Type integer NOT NULL,</w:t>
+      </w:r>
+    </w:p>
+    <w:p>
+      <w:pPr>
+        <w:rPr>
+          <w:rFonts w:ascii="Times New Roman" w:hAnsi="Times New Roman" w:cs="Times New Roman"/>
+          <w:sz w:val="28"/>
+          <w:szCs w:val="28"/>
+          <w:lang w:val="en-US"/>
+        </w:rPr>
+      </w:pPr>
+      <w:r>
+        <w:rPr>
+          <w:rFonts w:ascii="Times New Roman" w:hAnsi="Times New Roman" w:cs="Times New Roman"/>
+          <w:sz w:val="28"/>
+          <w:szCs w:val="28"/>
+          <w:lang w:val="en-US"/>
+        </w:rPr>
+        <w:tab/>
+        <w:t>Size text NOT NULL,</w:t>
+      </w:r>
+    </w:p>
+    <w:p>
+      <w:pPr>
+        <w:rPr>
+          <w:rFonts w:ascii="Times New Roman" w:hAnsi="Times New Roman" w:cs="Times New Roman"/>
+          <w:sz w:val="28"/>
+          <w:szCs w:val="28"/>
+          <w:lang w:val="en-US"/>
+        </w:rPr>
+      </w:pPr>
+      <w:r>
+        <w:rPr>
+          <w:rFonts w:ascii="Times New Roman" w:hAnsi="Times New Roman" w:cs="Times New Roman"/>
+          <w:sz w:val="28"/>
+          <w:szCs w:val="28"/>
           <w:lang w:val="en-US"/>
         </w:rPr>
         <w:tab/>
@@ -2596,8 +2594,8 @@
       <w:r>
         <w:rPr>
           <w:rFonts w:ascii="Times New Roman" w:hAnsi="Times New Roman" w:cs="Times New Roman"/>
-          <w:sz w:val="24"/>
-          <w:szCs w:val="24"/>
+          <w:sz w:val="28"/>
+          <w:szCs w:val="28"/>
           <w:lang w:val="en-US"/>
         </w:rPr>
         <w:t>spaceship_type</w:t>
@@ -2606,8 +2604,8 @@
       <w:r>
         <w:rPr>
           <w:rFonts w:ascii="Times New Roman" w:hAnsi="Times New Roman" w:cs="Times New Roman"/>
-          <w:sz w:val="24"/>
-          <w:szCs w:val="24"/>
+          <w:sz w:val="28"/>
+          <w:szCs w:val="28"/>
           <w:lang w:val="en-US"/>
         </w:rPr>
         <w:t xml:space="preserve">(id) </w:t>
@@ -2617,16 +2615,16 @@
       <w:pPr>
         <w:rPr>
           <w:rFonts w:ascii="Times New Roman" w:hAnsi="Times New Roman" w:cs="Times New Roman"/>
-          <w:sz w:val="24"/>
-          <w:szCs w:val="24"/>
-          <w:lang w:val="en-US"/>
-        </w:rPr>
-      </w:pPr>
-      <w:r>
-        <w:rPr>
-          <w:rFonts w:ascii="Times New Roman" w:hAnsi="Times New Roman" w:cs="Times New Roman"/>
-          <w:sz w:val="24"/>
-          <w:szCs w:val="24"/>
+          <w:sz w:val="28"/>
+          <w:szCs w:val="28"/>
+          <w:lang w:val="en-US"/>
+        </w:rPr>
+      </w:pPr>
+      <w:r>
+        <w:rPr>
+          <w:rFonts w:ascii="Times New Roman" w:hAnsi="Times New Roman" w:cs="Times New Roman"/>
+          <w:sz w:val="28"/>
+          <w:szCs w:val="28"/>
           <w:lang w:val="en-US"/>
         </w:rPr>
         <w:tab/>
@@ -2634,8 +2632,8 @@
       <w:r>
         <w:rPr>
           <w:rFonts w:ascii="Times New Roman" w:hAnsi="Times New Roman" w:cs="Times New Roman"/>
-          <w:sz w:val="24"/>
-          <w:szCs w:val="24"/>
+          <w:sz w:val="28"/>
+          <w:szCs w:val="28"/>
           <w:lang w:val="en-US"/>
         </w:rPr>
         <w:tab/>
@@ -2646,16 +2644,16 @@
       <w:pPr>
         <w:rPr>
           <w:rFonts w:ascii="Times New Roman" w:hAnsi="Times New Roman" w:cs="Times New Roman"/>
-          <w:sz w:val="24"/>
-          <w:szCs w:val="24"/>
-          <w:lang w:val="en-US"/>
-        </w:rPr>
-      </w:pPr>
-      <w:r>
-        <w:rPr>
-          <w:rFonts w:ascii="Times New Roman" w:hAnsi="Times New Roman" w:cs="Times New Roman"/>
-          <w:sz w:val="24"/>
-          <w:szCs w:val="24"/>
+          <w:sz w:val="28"/>
+          <w:szCs w:val="28"/>
+          <w:lang w:val="en-US"/>
+        </w:rPr>
+      </w:pPr>
+      <w:r>
+        <w:rPr>
+          <w:rFonts w:ascii="Times New Roman" w:hAnsi="Times New Roman" w:cs="Times New Roman"/>
+          <w:sz w:val="28"/>
+          <w:szCs w:val="28"/>
           <w:lang w:val="en-US"/>
         </w:rPr>
         <w:tab/>
@@ -2663,8 +2661,8 @@
       <w:r>
         <w:rPr>
           <w:rFonts w:ascii="Times New Roman" w:hAnsi="Times New Roman" w:cs="Times New Roman"/>
-          <w:sz w:val="24"/>
-          <w:szCs w:val="24"/>
+          <w:sz w:val="28"/>
+          <w:szCs w:val="28"/>
           <w:lang w:val="en-US"/>
         </w:rPr>
         <w:tab/>
@@ -2675,16 +2673,16 @@
       <w:pPr>
         <w:rPr>
           <w:rFonts w:ascii="Times New Roman" w:hAnsi="Times New Roman" w:cs="Times New Roman"/>
-          <w:sz w:val="24"/>
-          <w:szCs w:val="24"/>
-          <w:lang w:val="en-US"/>
-        </w:rPr>
-      </w:pPr>
-      <w:r>
-        <w:rPr>
-          <w:rFonts w:ascii="Times New Roman" w:hAnsi="Times New Roman" w:cs="Times New Roman"/>
-          <w:sz w:val="24"/>
-          <w:szCs w:val="24"/>
+          <w:sz w:val="28"/>
+          <w:szCs w:val="28"/>
+          <w:lang w:val="en-US"/>
+        </w:rPr>
+      </w:pPr>
+      <w:r>
+        <w:rPr>
+          <w:rFonts w:ascii="Times New Roman" w:hAnsi="Times New Roman" w:cs="Times New Roman"/>
+          <w:sz w:val="28"/>
+          <w:szCs w:val="28"/>
           <w:lang w:val="en-US"/>
         </w:rPr>
         <w:t>);</w:t>
@@ -2694,36 +2692,37 @@
       <w:pPr>
         <w:rPr>
           <w:rFonts w:ascii="Times New Roman" w:hAnsi="Times New Roman" w:cs="Times New Roman"/>
-          <w:sz w:val="24"/>
-          <w:szCs w:val="24"/>
-          <w:lang w:val="en-US"/>
-        </w:rPr>
-      </w:pPr>
-    </w:p>
-    <w:p>
-      <w:pPr>
-        <w:rPr>
-          <w:rFonts w:ascii="Times New Roman" w:hAnsi="Times New Roman" w:cs="Times New Roman"/>
-          <w:sz w:val="24"/>
-          <w:szCs w:val="24"/>
-          <w:lang w:val="en-US"/>
-        </w:rPr>
-      </w:pPr>
-      <w:r>
-        <w:rPr>
-          <w:rFonts w:ascii="Times New Roman" w:hAnsi="Times New Roman" w:cs="Times New Roman"/>
-          <w:sz w:val="24"/>
-          <w:szCs w:val="24"/>
-          <w:lang w:val="en-US"/>
-        </w:rPr>
+          <w:sz w:val="28"/>
+          <w:szCs w:val="28"/>
+          <w:lang w:val="en-US"/>
+        </w:rPr>
+      </w:pPr>
+    </w:p>
+    <w:p>
+      <w:pPr>
+        <w:rPr>
+          <w:rFonts w:ascii="Times New Roman" w:hAnsi="Times New Roman" w:cs="Times New Roman"/>
+          <w:sz w:val="28"/>
+          <w:szCs w:val="28"/>
+          <w:lang w:val="en-US"/>
+        </w:rPr>
+      </w:pPr>
+      <w:r>
+        <w:rPr>
+          <w:rFonts w:ascii="Times New Roman" w:hAnsi="Times New Roman" w:cs="Times New Roman"/>
+          <w:sz w:val="28"/>
+          <w:szCs w:val="28"/>
+          <w:lang w:val="en-US"/>
+        </w:rPr>
+        <w:lastRenderedPageBreak/>
         <w:t xml:space="preserve">CREATE TABLE </w:t>
       </w:r>
       <w:proofErr w:type="spellStart"/>
       <w:r>
         <w:rPr>
           <w:rFonts w:ascii="Times New Roman" w:hAnsi="Times New Roman" w:cs="Times New Roman"/>
-          <w:sz w:val="24"/>
-          <w:szCs w:val="24"/>
+          <w:sz w:val="28"/>
+          <w:szCs w:val="28"/>
           <w:lang w:val="en-US"/>
         </w:rPr>
         <w:t>space_object</w:t>
@@ -2732,8 +2731,8 @@
       <w:r>
         <w:rPr>
           <w:rFonts w:ascii="Times New Roman" w:hAnsi="Times New Roman" w:cs="Times New Roman"/>
-          <w:sz w:val="24"/>
-          <w:szCs w:val="24"/>
+          <w:sz w:val="28"/>
+          <w:szCs w:val="28"/>
           <w:lang w:val="en-US"/>
         </w:rPr>
         <w:t xml:space="preserve"> (</w:t>
@@ -2743,16 +2742,16 @@
       <w:pPr>
         <w:rPr>
           <w:rFonts w:ascii="Times New Roman" w:hAnsi="Times New Roman" w:cs="Times New Roman"/>
-          <w:sz w:val="24"/>
-          <w:szCs w:val="24"/>
-          <w:lang w:val="en-US"/>
-        </w:rPr>
-      </w:pPr>
-      <w:r>
-        <w:rPr>
-          <w:rFonts w:ascii="Times New Roman" w:hAnsi="Times New Roman" w:cs="Times New Roman"/>
-          <w:sz w:val="24"/>
-          <w:szCs w:val="24"/>
+          <w:sz w:val="28"/>
+          <w:szCs w:val="28"/>
+          <w:lang w:val="en-US"/>
+        </w:rPr>
+      </w:pPr>
+      <w:r>
+        <w:rPr>
+          <w:rFonts w:ascii="Times New Roman" w:hAnsi="Times New Roman" w:cs="Times New Roman"/>
+          <w:sz w:val="28"/>
+          <w:szCs w:val="28"/>
           <w:lang w:val="en-US"/>
         </w:rPr>
         <w:tab/>
@@ -2763,184 +2762,763 @@
       <w:pPr>
         <w:rPr>
           <w:rFonts w:ascii="Times New Roman" w:hAnsi="Times New Roman" w:cs="Times New Roman"/>
-          <w:sz w:val="24"/>
-          <w:szCs w:val="24"/>
-          <w:lang w:val="en-US"/>
-        </w:rPr>
-      </w:pPr>
-      <w:r>
-        <w:rPr>
-          <w:rFonts w:ascii="Times New Roman" w:hAnsi="Times New Roman" w:cs="Times New Roman"/>
-          <w:sz w:val="24"/>
-          <w:szCs w:val="24"/>
+          <w:sz w:val="28"/>
+          <w:szCs w:val="28"/>
+          <w:lang w:val="en-US"/>
+        </w:rPr>
+      </w:pPr>
+      <w:r>
+        <w:rPr>
+          <w:rFonts w:ascii="Times New Roman" w:hAnsi="Times New Roman" w:cs="Times New Roman"/>
+          <w:sz w:val="28"/>
+          <w:szCs w:val="28"/>
           <w:lang w:val="en-US"/>
         </w:rPr>
         <w:tab/>
-        <w:t>Figure text,</w:t>
-      </w:r>
-    </w:p>
-    <w:p>
-      <w:pPr>
-        <w:rPr>
-          <w:rFonts w:ascii="Times New Roman" w:hAnsi="Times New Roman" w:cs="Times New Roman"/>
-          <w:sz w:val="24"/>
-          <w:szCs w:val="24"/>
-          <w:lang w:val="en-US"/>
-        </w:rPr>
-      </w:pPr>
-      <w:r>
-        <w:rPr>
-          <w:rFonts w:ascii="Times New Roman" w:hAnsi="Times New Roman" w:cs="Times New Roman"/>
-          <w:sz w:val="24"/>
-          <w:szCs w:val="24"/>
+        <w:t>Figure text UNIQUE NOT NULL,</w:t>
+      </w:r>
+    </w:p>
+    <w:p>
+      <w:pPr>
+        <w:rPr>
+          <w:rFonts w:ascii="Times New Roman" w:hAnsi="Times New Roman" w:cs="Times New Roman"/>
+          <w:sz w:val="28"/>
+          <w:szCs w:val="28"/>
+          <w:lang w:val="en-US"/>
+        </w:rPr>
+      </w:pPr>
+      <w:r>
+        <w:rPr>
+          <w:rFonts w:ascii="Times New Roman" w:hAnsi="Times New Roman" w:cs="Times New Roman"/>
+          <w:sz w:val="28"/>
+          <w:szCs w:val="28"/>
+          <w:lang w:val="en-US"/>
+        </w:rPr>
+        <w:tab/>
+        <w:t>Size text NOT NULL</w:t>
+      </w:r>
+    </w:p>
+    <w:p>
+      <w:pPr>
+        <w:rPr>
+          <w:rFonts w:ascii="Times New Roman" w:hAnsi="Times New Roman" w:cs="Times New Roman"/>
+          <w:sz w:val="28"/>
+          <w:szCs w:val="28"/>
+          <w:lang w:val="en-US"/>
+        </w:rPr>
+      </w:pPr>
+      <w:r>
+        <w:rPr>
+          <w:rFonts w:ascii="Times New Roman" w:hAnsi="Times New Roman" w:cs="Times New Roman"/>
+          <w:sz w:val="28"/>
+          <w:szCs w:val="28"/>
+          <w:lang w:val="en-US"/>
+        </w:rPr>
+        <w:t>);</w:t>
+      </w:r>
+    </w:p>
+    <w:p>
+      <w:pPr>
+        <w:rPr>
+          <w:rFonts w:ascii="Times New Roman" w:hAnsi="Times New Roman" w:cs="Times New Roman"/>
+          <w:sz w:val="28"/>
+          <w:szCs w:val="28"/>
+          <w:lang w:val="en-US"/>
+        </w:rPr>
+      </w:pPr>
+    </w:p>
+    <w:p>
+      <w:pPr>
+        <w:rPr>
+          <w:rFonts w:ascii="Times New Roman" w:hAnsi="Times New Roman" w:cs="Times New Roman"/>
+          <w:sz w:val="28"/>
+          <w:szCs w:val="28"/>
+          <w:lang w:val="en-US"/>
+        </w:rPr>
+      </w:pPr>
+      <w:r>
+        <w:rPr>
+          <w:rFonts w:ascii="Times New Roman" w:hAnsi="Times New Roman" w:cs="Times New Roman"/>
+          <w:sz w:val="28"/>
+          <w:szCs w:val="28"/>
+          <w:lang w:val="en-US"/>
+        </w:rPr>
+        <w:t>CREATE TABLE flight (</w:t>
+      </w:r>
+    </w:p>
+    <w:p>
+      <w:pPr>
+        <w:rPr>
+          <w:rFonts w:ascii="Times New Roman" w:hAnsi="Times New Roman" w:cs="Times New Roman"/>
+          <w:sz w:val="28"/>
+          <w:szCs w:val="28"/>
+          <w:lang w:val="en-US"/>
+        </w:rPr>
+      </w:pPr>
+      <w:r>
+        <w:rPr>
+          <w:rFonts w:ascii="Times New Roman" w:hAnsi="Times New Roman" w:cs="Times New Roman"/>
+          <w:sz w:val="28"/>
+          <w:szCs w:val="28"/>
+          <w:lang w:val="en-US"/>
+        </w:rPr>
+        <w:tab/>
+        <w:t>ID SERIAL PRIMARY KEY,</w:t>
+      </w:r>
+    </w:p>
+    <w:p>
+      <w:pPr>
+        <w:rPr>
+          <w:rFonts w:ascii="Times New Roman" w:hAnsi="Times New Roman" w:cs="Times New Roman"/>
+          <w:sz w:val="28"/>
+          <w:szCs w:val="28"/>
+          <w:lang w:val="en-US"/>
+        </w:rPr>
+      </w:pPr>
+      <w:r>
+        <w:rPr>
+          <w:rFonts w:ascii="Times New Roman" w:hAnsi="Times New Roman" w:cs="Times New Roman"/>
+          <w:sz w:val="28"/>
+          <w:szCs w:val="28"/>
+          <w:lang w:val="en-US"/>
+        </w:rPr>
+        <w:tab/>
+        <w:t>Spaceship integer NOT NULL,</w:t>
+      </w:r>
+    </w:p>
+    <w:p>
+      <w:pPr>
+        <w:rPr>
+          <w:rFonts w:ascii="Times New Roman" w:hAnsi="Times New Roman" w:cs="Times New Roman"/>
+          <w:sz w:val="28"/>
+          <w:szCs w:val="28"/>
+          <w:lang w:val="en-US"/>
+        </w:rPr>
+      </w:pPr>
+      <w:r>
+        <w:rPr>
+          <w:rFonts w:ascii="Times New Roman" w:hAnsi="Times New Roman" w:cs="Times New Roman"/>
+          <w:sz w:val="28"/>
+          <w:szCs w:val="28"/>
+          <w:lang w:val="en-US"/>
+        </w:rPr>
+        <w:tab/>
+      </w:r>
+      <w:proofErr w:type="spellStart"/>
+      <w:r>
+        <w:rPr>
+          <w:rFonts w:ascii="Times New Roman" w:hAnsi="Times New Roman" w:cs="Times New Roman"/>
+          <w:sz w:val="28"/>
+          <w:szCs w:val="28"/>
+          <w:lang w:val="en-US"/>
+        </w:rPr>
+        <w:t>Space_object</w:t>
+      </w:r>
+      <w:proofErr w:type="spellEnd"/>
+      <w:r>
+        <w:rPr>
+          <w:rFonts w:ascii="Times New Roman" w:hAnsi="Times New Roman" w:cs="Times New Roman"/>
+          <w:sz w:val="28"/>
+          <w:szCs w:val="28"/>
+          <w:lang w:val="en-US"/>
+        </w:rPr>
+        <w:t xml:space="preserve"> integer NOT NULL,</w:t>
+      </w:r>
+    </w:p>
+    <w:p>
+      <w:pPr>
+        <w:rPr>
+          <w:rFonts w:ascii="Times New Roman" w:hAnsi="Times New Roman" w:cs="Times New Roman"/>
+          <w:sz w:val="28"/>
+          <w:szCs w:val="28"/>
+          <w:lang w:val="en-US"/>
+        </w:rPr>
+      </w:pPr>
+      <w:r>
+        <w:rPr>
+          <w:rFonts w:ascii="Times New Roman" w:hAnsi="Times New Roman" w:cs="Times New Roman"/>
+          <w:sz w:val="28"/>
+          <w:szCs w:val="28"/>
+          <w:lang w:val="en-US"/>
+        </w:rPr>
+        <w:tab/>
+        <w:t xml:space="preserve">FOREIGN KEY (Spaceship) REFERENCES spaceship(id) </w:t>
+      </w:r>
+    </w:p>
+    <w:p>
+      <w:pPr>
+        <w:rPr>
+          <w:rFonts w:ascii="Times New Roman" w:hAnsi="Times New Roman" w:cs="Times New Roman"/>
+          <w:sz w:val="28"/>
+          <w:szCs w:val="28"/>
+          <w:lang w:val="en-US"/>
+        </w:rPr>
+      </w:pPr>
+      <w:r>
+        <w:rPr>
+          <w:rFonts w:ascii="Times New Roman" w:hAnsi="Times New Roman" w:cs="Times New Roman"/>
+          <w:sz w:val="28"/>
+          <w:szCs w:val="28"/>
+          <w:lang w:val="en-US"/>
+        </w:rPr>
+        <w:tab/>
+      </w:r>
+      <w:r>
+        <w:rPr>
+          <w:rFonts w:ascii="Times New Roman" w:hAnsi="Times New Roman" w:cs="Times New Roman"/>
+          <w:sz w:val="28"/>
+          <w:szCs w:val="28"/>
+          <w:lang w:val="en-US"/>
+        </w:rPr>
+        <w:tab/>
+        <w:t>ON UPDATE CASCADE</w:t>
+      </w:r>
+    </w:p>
+    <w:p>
+      <w:pPr>
+        <w:rPr>
+          <w:rFonts w:ascii="Times New Roman" w:hAnsi="Times New Roman" w:cs="Times New Roman"/>
+          <w:sz w:val="28"/>
+          <w:szCs w:val="28"/>
+          <w:lang w:val="en-US"/>
+        </w:rPr>
+      </w:pPr>
+      <w:r>
+        <w:rPr>
+          <w:rFonts w:ascii="Times New Roman" w:hAnsi="Times New Roman" w:cs="Times New Roman"/>
+          <w:sz w:val="28"/>
+          <w:szCs w:val="28"/>
+          <w:lang w:val="en-US"/>
+        </w:rPr>
+        <w:tab/>
+      </w:r>
+      <w:r>
+        <w:rPr>
+          <w:rFonts w:ascii="Times New Roman" w:hAnsi="Times New Roman" w:cs="Times New Roman"/>
+          <w:sz w:val="28"/>
+          <w:szCs w:val="28"/>
+          <w:lang w:val="en-US"/>
+        </w:rPr>
+        <w:tab/>
+        <w:t>ON DELETE CASCADE,</w:t>
+      </w:r>
+    </w:p>
+    <w:p>
+      <w:pPr>
+        <w:rPr>
+          <w:rFonts w:ascii="Times New Roman" w:hAnsi="Times New Roman" w:cs="Times New Roman"/>
+          <w:sz w:val="28"/>
+          <w:szCs w:val="28"/>
+          <w:lang w:val="en-US"/>
+        </w:rPr>
+      </w:pPr>
+      <w:r>
+        <w:rPr>
+          <w:rFonts w:ascii="Times New Roman" w:hAnsi="Times New Roman" w:cs="Times New Roman"/>
+          <w:sz w:val="28"/>
+          <w:szCs w:val="28"/>
+          <w:lang w:val="en-US"/>
+        </w:rPr>
+        <w:tab/>
+        <w:t>FOREIGN KEY (</w:t>
+      </w:r>
+      <w:proofErr w:type="spellStart"/>
+      <w:r>
+        <w:rPr>
+          <w:rFonts w:ascii="Times New Roman" w:hAnsi="Times New Roman" w:cs="Times New Roman"/>
+          <w:sz w:val="28"/>
+          <w:szCs w:val="28"/>
+          <w:lang w:val="en-US"/>
+        </w:rPr>
+        <w:t>Space_object</w:t>
+      </w:r>
+      <w:proofErr w:type="spellEnd"/>
+      <w:r>
+        <w:rPr>
+          <w:rFonts w:ascii="Times New Roman" w:hAnsi="Times New Roman" w:cs="Times New Roman"/>
+          <w:sz w:val="28"/>
+          <w:szCs w:val="28"/>
+          <w:lang w:val="en-US"/>
+        </w:rPr>
+        <w:t xml:space="preserve">) REFERENCES </w:t>
+      </w:r>
+      <w:proofErr w:type="spellStart"/>
+      <w:r>
+        <w:rPr>
+          <w:rFonts w:ascii="Times New Roman" w:hAnsi="Times New Roman" w:cs="Times New Roman"/>
+          <w:sz w:val="28"/>
+          <w:szCs w:val="28"/>
+          <w:lang w:val="en-US"/>
+        </w:rPr>
+        <w:t>space_object</w:t>
+      </w:r>
+      <w:proofErr w:type="spellEnd"/>
+      <w:r>
+        <w:rPr>
+          <w:rFonts w:ascii="Times New Roman" w:hAnsi="Times New Roman" w:cs="Times New Roman"/>
+          <w:sz w:val="28"/>
+          <w:szCs w:val="28"/>
+          <w:lang w:val="en-US"/>
+        </w:rPr>
+        <w:t xml:space="preserve">(id) </w:t>
+      </w:r>
+    </w:p>
+    <w:p>
+      <w:pPr>
+        <w:rPr>
+          <w:rFonts w:ascii="Times New Roman" w:hAnsi="Times New Roman" w:cs="Times New Roman"/>
+          <w:sz w:val="28"/>
+          <w:szCs w:val="28"/>
+          <w:lang w:val="en-US"/>
+        </w:rPr>
+      </w:pPr>
+      <w:r>
+        <w:rPr>
+          <w:rFonts w:ascii="Times New Roman" w:hAnsi="Times New Roman" w:cs="Times New Roman"/>
+          <w:sz w:val="28"/>
+          <w:szCs w:val="28"/>
+          <w:lang w:val="en-US"/>
+        </w:rPr>
+        <w:tab/>
+      </w:r>
+      <w:r>
+        <w:rPr>
+          <w:rFonts w:ascii="Times New Roman" w:hAnsi="Times New Roman" w:cs="Times New Roman"/>
+          <w:sz w:val="28"/>
+          <w:szCs w:val="28"/>
+          <w:lang w:val="en-US"/>
+        </w:rPr>
+        <w:tab/>
+        <w:t>ON UPDATE CASCADE</w:t>
+      </w:r>
+    </w:p>
+    <w:p>
+      <w:pPr>
+        <w:rPr>
+          <w:rFonts w:ascii="Times New Roman" w:hAnsi="Times New Roman" w:cs="Times New Roman"/>
+          <w:sz w:val="28"/>
+          <w:szCs w:val="28"/>
+          <w:lang w:val="en-US"/>
+        </w:rPr>
+      </w:pPr>
+      <w:r>
+        <w:rPr>
+          <w:rFonts w:ascii="Times New Roman" w:hAnsi="Times New Roman" w:cs="Times New Roman"/>
+          <w:sz w:val="28"/>
+          <w:szCs w:val="28"/>
+          <w:lang w:val="en-US"/>
+        </w:rPr>
+        <w:tab/>
+      </w:r>
+      <w:r>
+        <w:rPr>
+          <w:rFonts w:ascii="Times New Roman" w:hAnsi="Times New Roman" w:cs="Times New Roman"/>
+          <w:sz w:val="28"/>
+          <w:szCs w:val="28"/>
+          <w:lang w:val="en-US"/>
+        </w:rPr>
+        <w:tab/>
+        <w:t>ON DELETE CASCADE</w:t>
+      </w:r>
+    </w:p>
+    <w:p>
+      <w:pPr>
+        <w:rPr>
+          <w:rFonts w:ascii="Times New Roman" w:hAnsi="Times New Roman" w:cs="Times New Roman"/>
+          <w:sz w:val="28"/>
+          <w:szCs w:val="28"/>
+          <w:lang w:val="en-US"/>
+        </w:rPr>
+      </w:pPr>
+      <w:r>
+        <w:rPr>
+          <w:rFonts w:ascii="Times New Roman" w:hAnsi="Times New Roman" w:cs="Times New Roman"/>
+          <w:sz w:val="28"/>
+          <w:szCs w:val="28"/>
+          <w:lang w:val="en-US"/>
+        </w:rPr>
+        <w:t>);</w:t>
+      </w:r>
+    </w:p>
+    <w:p>
+      <w:pPr>
+        <w:rPr>
+          <w:rFonts w:ascii="Times New Roman" w:hAnsi="Times New Roman" w:cs="Times New Roman"/>
+          <w:sz w:val="28"/>
+          <w:szCs w:val="28"/>
+          <w:lang w:val="en-US"/>
+        </w:rPr>
+      </w:pPr>
+    </w:p>
+    <w:p>
+      <w:pPr>
+        <w:rPr>
+          <w:rFonts w:ascii="Times New Roman" w:hAnsi="Times New Roman" w:cs="Times New Roman"/>
+          <w:sz w:val="28"/>
+          <w:szCs w:val="28"/>
+          <w:lang w:val="en-US"/>
+        </w:rPr>
+      </w:pPr>
+      <w:r>
+        <w:rPr>
+          <w:rFonts w:ascii="Times New Roman" w:hAnsi="Times New Roman" w:cs="Times New Roman"/>
+          <w:sz w:val="28"/>
+          <w:szCs w:val="28"/>
+          <w:lang w:val="en-US"/>
+        </w:rPr>
+        <w:t>CREATE TABLE human (</w:t>
+      </w:r>
+    </w:p>
+    <w:p>
+      <w:pPr>
+        <w:rPr>
+          <w:rFonts w:ascii="Times New Roman" w:hAnsi="Times New Roman" w:cs="Times New Roman"/>
+          <w:sz w:val="28"/>
+          <w:szCs w:val="28"/>
+          <w:lang w:val="en-US"/>
+        </w:rPr>
+      </w:pPr>
+      <w:r>
+        <w:rPr>
+          <w:rFonts w:ascii="Times New Roman" w:hAnsi="Times New Roman" w:cs="Times New Roman"/>
+          <w:sz w:val="28"/>
+          <w:szCs w:val="28"/>
+          <w:lang w:val="en-US"/>
+        </w:rPr>
+        <w:tab/>
+        <w:t>ID SERIAL PRIMARY KEY,</w:t>
+      </w:r>
+    </w:p>
+    <w:p>
+      <w:pPr>
+        <w:rPr>
+          <w:rFonts w:ascii="Times New Roman" w:hAnsi="Times New Roman" w:cs="Times New Roman"/>
+          <w:sz w:val="28"/>
+          <w:szCs w:val="28"/>
+          <w:lang w:val="en-US"/>
+        </w:rPr>
+      </w:pPr>
+      <w:r>
+        <w:rPr>
+          <w:rFonts w:ascii="Times New Roman" w:hAnsi="Times New Roman" w:cs="Times New Roman"/>
+          <w:sz w:val="28"/>
+          <w:szCs w:val="28"/>
+          <w:lang w:val="en-US"/>
+        </w:rPr>
+        <w:tab/>
+        <w:t>Name text NOT NULL,</w:t>
+      </w:r>
+    </w:p>
+    <w:p>
+      <w:pPr>
+        <w:rPr>
+          <w:rFonts w:ascii="Times New Roman" w:hAnsi="Times New Roman" w:cs="Times New Roman"/>
+          <w:sz w:val="28"/>
+          <w:szCs w:val="28"/>
+          <w:lang w:val="en-US"/>
+        </w:rPr>
+      </w:pPr>
+      <w:r>
+        <w:rPr>
+          <w:rFonts w:ascii="Times New Roman" w:hAnsi="Times New Roman" w:cs="Times New Roman"/>
+          <w:sz w:val="28"/>
+          <w:szCs w:val="28"/>
+          <w:lang w:val="en-US"/>
+        </w:rPr>
+        <w:tab/>
+        <w:t>Age integer NOT NULL CHECK (age &lt; 100 AND age &gt; 0),</w:t>
+      </w:r>
+    </w:p>
+    <w:p>
+      <w:pPr>
+        <w:rPr>
+          <w:rFonts w:ascii="Times New Roman" w:hAnsi="Times New Roman" w:cs="Times New Roman"/>
+          <w:sz w:val="28"/>
+          <w:szCs w:val="28"/>
+          <w:lang w:val="en-US"/>
+        </w:rPr>
+      </w:pPr>
+      <w:r>
+        <w:rPr>
+          <w:rFonts w:ascii="Times New Roman" w:hAnsi="Times New Roman" w:cs="Times New Roman"/>
+          <w:sz w:val="28"/>
+          <w:szCs w:val="28"/>
+          <w:lang w:val="en-US"/>
+        </w:rPr>
+        <w:tab/>
+      </w:r>
+      <w:proofErr w:type="spellStart"/>
+      <w:r>
+        <w:rPr>
+          <w:rFonts w:ascii="Times New Roman" w:hAnsi="Times New Roman" w:cs="Times New Roman"/>
+          <w:sz w:val="28"/>
+          <w:szCs w:val="28"/>
+          <w:lang w:val="en-US"/>
+        </w:rPr>
+        <w:t>Human_condition</w:t>
+      </w:r>
+      <w:proofErr w:type="spellEnd"/>
+      <w:r>
+        <w:rPr>
+          <w:rFonts w:ascii="Times New Roman" w:hAnsi="Times New Roman" w:cs="Times New Roman"/>
+          <w:sz w:val="28"/>
+          <w:szCs w:val="28"/>
+          <w:lang w:val="en-US"/>
+        </w:rPr>
+        <w:t xml:space="preserve"> integer NOT NULL,</w:t>
+      </w:r>
+    </w:p>
+    <w:p>
+      <w:pPr>
+        <w:rPr>
+          <w:rFonts w:ascii="Times New Roman" w:hAnsi="Times New Roman" w:cs="Times New Roman"/>
+          <w:sz w:val="28"/>
+          <w:szCs w:val="28"/>
+          <w:lang w:val="en-US"/>
+        </w:rPr>
+      </w:pPr>
+      <w:r>
+        <w:rPr>
+          <w:rFonts w:ascii="Times New Roman" w:hAnsi="Times New Roman" w:cs="Times New Roman"/>
+          <w:sz w:val="28"/>
+          <w:szCs w:val="28"/>
+          <w:lang w:val="en-US"/>
+        </w:rPr>
+        <w:tab/>
+        <w:t>Report integer NOT NULL,</w:t>
+      </w:r>
+    </w:p>
+    <w:p>
+      <w:pPr>
+        <w:rPr>
+          <w:rFonts w:ascii="Times New Roman" w:hAnsi="Times New Roman" w:cs="Times New Roman"/>
+          <w:sz w:val="28"/>
+          <w:szCs w:val="28"/>
+          <w:lang w:val="en-US"/>
+        </w:rPr>
+      </w:pPr>
+      <w:r>
+        <w:rPr>
+          <w:rFonts w:ascii="Times New Roman" w:hAnsi="Times New Roman" w:cs="Times New Roman"/>
+          <w:sz w:val="28"/>
+          <w:szCs w:val="28"/>
+          <w:lang w:val="en-US"/>
+        </w:rPr>
+        <w:tab/>
+        <w:t>Spaceship integer NOT NULL,</w:t>
+      </w:r>
+    </w:p>
+    <w:p>
+      <w:pPr>
+        <w:rPr>
+          <w:rFonts w:ascii="Times New Roman" w:hAnsi="Times New Roman" w:cs="Times New Roman"/>
+          <w:sz w:val="28"/>
+          <w:szCs w:val="28"/>
+          <w:lang w:val="en-US"/>
+        </w:rPr>
+      </w:pPr>
+      <w:r>
+        <w:rPr>
+          <w:rFonts w:ascii="Times New Roman" w:hAnsi="Times New Roman" w:cs="Times New Roman"/>
+          <w:sz w:val="28"/>
+          <w:szCs w:val="28"/>
+          <w:lang w:val="en-US"/>
+        </w:rPr>
+        <w:tab/>
+        <w:t>FOREIGN KEY (</w:t>
+      </w:r>
+      <w:proofErr w:type="spellStart"/>
+      <w:r>
+        <w:rPr>
+          <w:rFonts w:ascii="Times New Roman" w:hAnsi="Times New Roman" w:cs="Times New Roman"/>
+          <w:sz w:val="28"/>
+          <w:szCs w:val="28"/>
+          <w:lang w:val="en-US"/>
+        </w:rPr>
+        <w:t>Human_condition</w:t>
+      </w:r>
+      <w:proofErr w:type="spellEnd"/>
+      <w:r>
+        <w:rPr>
+          <w:rFonts w:ascii="Times New Roman" w:hAnsi="Times New Roman" w:cs="Times New Roman"/>
+          <w:sz w:val="28"/>
+          <w:szCs w:val="28"/>
+          <w:lang w:val="en-US"/>
+        </w:rPr>
+        <w:t xml:space="preserve">) REFERENCES </w:t>
+      </w:r>
+      <w:proofErr w:type="spellStart"/>
+      <w:r>
+        <w:rPr>
+          <w:rFonts w:ascii="Times New Roman" w:hAnsi="Times New Roman" w:cs="Times New Roman"/>
+          <w:sz w:val="28"/>
+          <w:szCs w:val="28"/>
+          <w:lang w:val="en-US"/>
+        </w:rPr>
+        <w:t>human_condition</w:t>
+      </w:r>
+      <w:proofErr w:type="spellEnd"/>
+      <w:r>
+        <w:rPr>
+          <w:rFonts w:ascii="Times New Roman" w:hAnsi="Times New Roman" w:cs="Times New Roman"/>
+          <w:sz w:val="28"/>
+          <w:szCs w:val="28"/>
+          <w:lang w:val="en-US"/>
+        </w:rPr>
+        <w:t xml:space="preserve">(id) </w:t>
+      </w:r>
+    </w:p>
+    <w:p>
+      <w:pPr>
+        <w:rPr>
+          <w:rFonts w:ascii="Times New Roman" w:hAnsi="Times New Roman" w:cs="Times New Roman"/>
+          <w:sz w:val="28"/>
+          <w:szCs w:val="28"/>
+          <w:lang w:val="en-US"/>
+        </w:rPr>
+      </w:pPr>
+      <w:r>
+        <w:rPr>
+          <w:rFonts w:ascii="Times New Roman" w:hAnsi="Times New Roman" w:cs="Times New Roman"/>
+          <w:sz w:val="28"/>
+          <w:szCs w:val="28"/>
+          <w:lang w:val="en-US"/>
+        </w:rPr>
+        <w:tab/>
+      </w:r>
+      <w:r>
+        <w:rPr>
+          <w:rFonts w:ascii="Times New Roman" w:hAnsi="Times New Roman" w:cs="Times New Roman"/>
+          <w:sz w:val="28"/>
+          <w:szCs w:val="28"/>
+          <w:lang w:val="en-US"/>
+        </w:rPr>
+        <w:tab/>
+        <w:t>ON UPDATE CASCADE</w:t>
+      </w:r>
+    </w:p>
+    <w:p>
+      <w:pPr>
+        <w:rPr>
+          <w:rFonts w:ascii="Times New Roman" w:hAnsi="Times New Roman" w:cs="Times New Roman"/>
+          <w:sz w:val="28"/>
+          <w:szCs w:val="28"/>
+          <w:lang w:val="en-US"/>
+        </w:rPr>
+      </w:pPr>
+      <w:r>
+        <w:rPr>
+          <w:rFonts w:ascii="Times New Roman" w:hAnsi="Times New Roman" w:cs="Times New Roman"/>
+          <w:sz w:val="28"/>
+          <w:szCs w:val="28"/>
+          <w:lang w:val="en-US"/>
+        </w:rPr>
+        <w:tab/>
+      </w:r>
+      <w:r>
+        <w:rPr>
+          <w:rFonts w:ascii="Times New Roman" w:hAnsi="Times New Roman" w:cs="Times New Roman"/>
+          <w:sz w:val="28"/>
+          <w:szCs w:val="28"/>
+          <w:lang w:val="en-US"/>
+        </w:rPr>
+        <w:tab/>
+        <w:t>ON DELETE CASCADE,</w:t>
+      </w:r>
+    </w:p>
+    <w:p>
+      <w:pPr>
+        <w:rPr>
+          <w:rFonts w:ascii="Times New Roman" w:hAnsi="Times New Roman" w:cs="Times New Roman"/>
+          <w:sz w:val="28"/>
+          <w:szCs w:val="28"/>
+          <w:lang w:val="en-US"/>
+        </w:rPr>
+      </w:pPr>
+      <w:r>
+        <w:rPr>
+          <w:rFonts w:ascii="Times New Roman" w:hAnsi="Times New Roman" w:cs="Times New Roman"/>
+          <w:sz w:val="28"/>
+          <w:szCs w:val="28"/>
           <w:lang w:val="en-US"/>
         </w:rPr>
         <w:lastRenderedPageBreak/>
         <w:tab/>
-        <w:t>Size text</w:t>
-      </w:r>
-    </w:p>
-    <w:p>
-      <w:pPr>
-        <w:rPr>
-          <w:rFonts w:ascii="Times New Roman" w:hAnsi="Times New Roman" w:cs="Times New Roman"/>
-          <w:sz w:val="24"/>
-          <w:szCs w:val="24"/>
-          <w:lang w:val="en-US"/>
-        </w:rPr>
-      </w:pPr>
-      <w:r>
-        <w:rPr>
-          <w:rFonts w:ascii="Times New Roman" w:hAnsi="Times New Roman" w:cs="Times New Roman"/>
-          <w:sz w:val="24"/>
-          <w:szCs w:val="24"/>
-          <w:lang w:val="en-US"/>
-        </w:rPr>
-        <w:t>);</w:t>
-      </w:r>
-    </w:p>
-    <w:p>
-      <w:pPr>
-        <w:rPr>
-          <w:rFonts w:ascii="Times New Roman" w:hAnsi="Times New Roman" w:cs="Times New Roman"/>
-          <w:sz w:val="24"/>
-          <w:szCs w:val="24"/>
-          <w:lang w:val="en-US"/>
-        </w:rPr>
-      </w:pPr>
-    </w:p>
-    <w:p>
-      <w:pPr>
-        <w:rPr>
-          <w:rFonts w:ascii="Times New Roman" w:hAnsi="Times New Roman" w:cs="Times New Roman"/>
-          <w:sz w:val="24"/>
-          <w:szCs w:val="24"/>
-          <w:lang w:val="en-US"/>
-        </w:rPr>
-      </w:pPr>
-      <w:r>
-        <w:rPr>
-          <w:rFonts w:ascii="Times New Roman" w:hAnsi="Times New Roman" w:cs="Times New Roman"/>
-          <w:sz w:val="24"/>
-          <w:szCs w:val="24"/>
-          <w:lang w:val="en-US"/>
-        </w:rPr>
-        <w:t>CREATE TABLE flight (</w:t>
-      </w:r>
-    </w:p>
-    <w:p>
-      <w:pPr>
-        <w:rPr>
-          <w:rFonts w:ascii="Times New Roman" w:hAnsi="Times New Roman" w:cs="Times New Roman"/>
-          <w:sz w:val="24"/>
-          <w:szCs w:val="24"/>
-          <w:lang w:val="en-US"/>
-        </w:rPr>
-      </w:pPr>
-      <w:r>
-        <w:rPr>
-          <w:rFonts w:ascii="Times New Roman" w:hAnsi="Times New Roman" w:cs="Times New Roman"/>
-          <w:sz w:val="24"/>
-          <w:szCs w:val="24"/>
+        <w:t xml:space="preserve">FOREIGN KEY (Report) REFERENCES report(id) </w:t>
+      </w:r>
+    </w:p>
+    <w:p>
+      <w:pPr>
+        <w:rPr>
+          <w:rFonts w:ascii="Times New Roman" w:hAnsi="Times New Roman" w:cs="Times New Roman"/>
+          <w:sz w:val="28"/>
+          <w:szCs w:val="28"/>
+          <w:lang w:val="en-US"/>
+        </w:rPr>
+      </w:pPr>
+      <w:r>
+        <w:rPr>
+          <w:rFonts w:ascii="Times New Roman" w:hAnsi="Times New Roman" w:cs="Times New Roman"/>
+          <w:sz w:val="28"/>
+          <w:szCs w:val="28"/>
           <w:lang w:val="en-US"/>
         </w:rPr>
         <w:tab/>
-        <w:t>ID SERIAL PRIMARY KEY,</w:t>
-      </w:r>
-    </w:p>
-    <w:p>
-      <w:pPr>
-        <w:rPr>
-          <w:rFonts w:ascii="Times New Roman" w:hAnsi="Times New Roman" w:cs="Times New Roman"/>
-          <w:sz w:val="24"/>
-          <w:szCs w:val="24"/>
-          <w:lang w:val="en-US"/>
-        </w:rPr>
-      </w:pPr>
-      <w:r>
-        <w:rPr>
-          <w:rFonts w:ascii="Times New Roman" w:hAnsi="Times New Roman" w:cs="Times New Roman"/>
-          <w:sz w:val="24"/>
-          <w:szCs w:val="24"/>
+      </w:r>
+      <w:r>
+        <w:rPr>
+          <w:rFonts w:ascii="Times New Roman" w:hAnsi="Times New Roman" w:cs="Times New Roman"/>
+          <w:sz w:val="28"/>
+          <w:szCs w:val="28"/>
           <w:lang w:val="en-US"/>
         </w:rPr>
         <w:tab/>
-        <w:t>Spaceship integer,</w:t>
-      </w:r>
-    </w:p>
-    <w:p>
-      <w:pPr>
-        <w:rPr>
-          <w:rFonts w:ascii="Times New Roman" w:hAnsi="Times New Roman" w:cs="Times New Roman"/>
-          <w:sz w:val="24"/>
-          <w:szCs w:val="24"/>
-          <w:lang w:val="en-US"/>
-        </w:rPr>
-      </w:pPr>
-      <w:r>
-        <w:rPr>
-          <w:rFonts w:ascii="Times New Roman" w:hAnsi="Times New Roman" w:cs="Times New Roman"/>
-          <w:sz w:val="24"/>
-          <w:szCs w:val="24"/>
+        <w:t>ON UPDATE CASCADE</w:t>
+      </w:r>
+    </w:p>
+    <w:p>
+      <w:pPr>
+        <w:rPr>
+          <w:rFonts w:ascii="Times New Roman" w:hAnsi="Times New Roman" w:cs="Times New Roman"/>
+          <w:sz w:val="28"/>
+          <w:szCs w:val="28"/>
+          <w:lang w:val="en-US"/>
+        </w:rPr>
+      </w:pPr>
+      <w:r>
+        <w:rPr>
+          <w:rFonts w:ascii="Times New Roman" w:hAnsi="Times New Roman" w:cs="Times New Roman"/>
+          <w:sz w:val="28"/>
+          <w:szCs w:val="28"/>
           <w:lang w:val="en-US"/>
         </w:rPr>
         <w:tab/>
       </w:r>
-      <w:proofErr w:type="spellStart"/>
-      <w:r>
-        <w:rPr>
-          <w:rFonts w:ascii="Times New Roman" w:hAnsi="Times New Roman" w:cs="Times New Roman"/>
-          <w:sz w:val="24"/>
-          <w:szCs w:val="24"/>
-          <w:lang w:val="en-US"/>
-        </w:rPr>
-        <w:t>Space_object</w:t>
-      </w:r>
-      <w:proofErr w:type="spellEnd"/>
-      <w:r>
-        <w:rPr>
-          <w:rFonts w:ascii="Times New Roman" w:hAnsi="Times New Roman" w:cs="Times New Roman"/>
-          <w:sz w:val="24"/>
-          <w:szCs w:val="24"/>
-          <w:lang w:val="en-US"/>
-        </w:rPr>
-        <w:t xml:space="preserve"> integer,</w:t>
-      </w:r>
-    </w:p>
-    <w:p>
-      <w:pPr>
-        <w:rPr>
-          <w:rFonts w:ascii="Times New Roman" w:hAnsi="Times New Roman" w:cs="Times New Roman"/>
-          <w:sz w:val="24"/>
-          <w:szCs w:val="24"/>
-          <w:lang w:val="en-US"/>
-        </w:rPr>
-      </w:pPr>
-      <w:r>
-        <w:rPr>
-          <w:rFonts w:ascii="Times New Roman" w:hAnsi="Times New Roman" w:cs="Times New Roman"/>
-          <w:sz w:val="24"/>
-          <w:szCs w:val="24"/>
+      <w:r>
+        <w:rPr>
+          <w:rFonts w:ascii="Times New Roman" w:hAnsi="Times New Roman" w:cs="Times New Roman"/>
+          <w:sz w:val="28"/>
+          <w:szCs w:val="28"/>
+          <w:lang w:val="en-US"/>
+        </w:rPr>
+        <w:tab/>
+        <w:t>ON DELETE CASCADE,</w:t>
+      </w:r>
+    </w:p>
+    <w:p>
+      <w:pPr>
+        <w:rPr>
+          <w:rFonts w:ascii="Times New Roman" w:hAnsi="Times New Roman" w:cs="Times New Roman"/>
+          <w:sz w:val="28"/>
+          <w:szCs w:val="28"/>
+          <w:lang w:val="en-US"/>
+        </w:rPr>
+      </w:pPr>
+      <w:r>
+        <w:rPr>
+          <w:rFonts w:ascii="Times New Roman" w:hAnsi="Times New Roman" w:cs="Times New Roman"/>
+          <w:sz w:val="28"/>
+          <w:szCs w:val="28"/>
           <w:lang w:val="en-US"/>
         </w:rPr>
         <w:tab/>
@@ -2951,16 +3529,16 @@
       <w:pPr>
         <w:rPr>
           <w:rFonts w:ascii="Times New Roman" w:hAnsi="Times New Roman" w:cs="Times New Roman"/>
-          <w:sz w:val="24"/>
-          <w:szCs w:val="24"/>
-          <w:lang w:val="en-US"/>
-        </w:rPr>
-      </w:pPr>
-      <w:r>
-        <w:rPr>
-          <w:rFonts w:ascii="Times New Roman" w:hAnsi="Times New Roman" w:cs="Times New Roman"/>
-          <w:sz w:val="24"/>
-          <w:szCs w:val="24"/>
+          <w:sz w:val="28"/>
+          <w:szCs w:val="28"/>
+          <w:lang w:val="en-US"/>
+        </w:rPr>
+      </w:pPr>
+      <w:r>
+        <w:rPr>
+          <w:rFonts w:ascii="Times New Roman" w:hAnsi="Times New Roman" w:cs="Times New Roman"/>
+          <w:sz w:val="28"/>
+          <w:szCs w:val="28"/>
           <w:lang w:val="en-US"/>
         </w:rPr>
         <w:tab/>
@@ -2968,8 +3546,8 @@
       <w:r>
         <w:rPr>
           <w:rFonts w:ascii="Times New Roman" w:hAnsi="Times New Roman" w:cs="Times New Roman"/>
-          <w:sz w:val="24"/>
-          <w:szCs w:val="24"/>
+          <w:sz w:val="28"/>
+          <w:szCs w:val="28"/>
           <w:lang w:val="en-US"/>
         </w:rPr>
         <w:tab/>
@@ -2980,16 +3558,16 @@
       <w:pPr>
         <w:rPr>
           <w:rFonts w:ascii="Times New Roman" w:hAnsi="Times New Roman" w:cs="Times New Roman"/>
-          <w:sz w:val="24"/>
-          <w:szCs w:val="24"/>
-          <w:lang w:val="en-US"/>
-        </w:rPr>
-      </w:pPr>
-      <w:r>
-        <w:rPr>
-          <w:rFonts w:ascii="Times New Roman" w:hAnsi="Times New Roman" w:cs="Times New Roman"/>
-          <w:sz w:val="24"/>
-          <w:szCs w:val="24"/>
+          <w:sz w:val="28"/>
+          <w:szCs w:val="28"/>
+          <w:lang w:val="en-US"/>
+        </w:rPr>
+      </w:pPr>
+      <w:r>
+        <w:rPr>
+          <w:rFonts w:ascii="Times New Roman" w:hAnsi="Times New Roman" w:cs="Times New Roman"/>
+          <w:sz w:val="28"/>
+          <w:szCs w:val="28"/>
           <w:lang w:val="en-US"/>
         </w:rPr>
         <w:tab/>
@@ -2997,126 +3575,8 @@
       <w:r>
         <w:rPr>
           <w:rFonts w:ascii="Times New Roman" w:hAnsi="Times New Roman" w:cs="Times New Roman"/>
-          <w:sz w:val="24"/>
-          <w:szCs w:val="24"/>
-          <w:lang w:val="en-US"/>
-        </w:rPr>
-        <w:tab/>
-        <w:t>ON DELETE CASCADE,</w:t>
-      </w:r>
-    </w:p>
-    <w:p>
-      <w:pPr>
-        <w:rPr>
-          <w:rFonts w:ascii="Times New Roman" w:hAnsi="Times New Roman" w:cs="Times New Roman"/>
-          <w:sz w:val="24"/>
-          <w:szCs w:val="24"/>
-          <w:lang w:val="en-US"/>
-        </w:rPr>
-      </w:pPr>
-      <w:r>
-        <w:rPr>
-          <w:rFonts w:ascii="Times New Roman" w:hAnsi="Times New Roman" w:cs="Times New Roman"/>
-          <w:sz w:val="24"/>
-          <w:szCs w:val="24"/>
-          <w:lang w:val="en-US"/>
-        </w:rPr>
-        <w:tab/>
-        <w:t>FOREIGN KEY (</w:t>
-      </w:r>
-      <w:proofErr w:type="spellStart"/>
-      <w:r>
-        <w:rPr>
-          <w:rFonts w:ascii="Times New Roman" w:hAnsi="Times New Roman" w:cs="Times New Roman"/>
-          <w:sz w:val="24"/>
-          <w:szCs w:val="24"/>
-          <w:lang w:val="en-US"/>
-        </w:rPr>
-        <w:t>Space_object</w:t>
-      </w:r>
-      <w:proofErr w:type="spellEnd"/>
-      <w:r>
-        <w:rPr>
-          <w:rFonts w:ascii="Times New Roman" w:hAnsi="Times New Roman" w:cs="Times New Roman"/>
-          <w:sz w:val="24"/>
-          <w:szCs w:val="24"/>
-          <w:lang w:val="en-US"/>
-        </w:rPr>
-        <w:t xml:space="preserve">) REFERENCES </w:t>
-      </w:r>
-      <w:proofErr w:type="spellStart"/>
-      <w:r>
-        <w:rPr>
-          <w:rFonts w:ascii="Times New Roman" w:hAnsi="Times New Roman" w:cs="Times New Roman"/>
-          <w:sz w:val="24"/>
-          <w:szCs w:val="24"/>
-          <w:lang w:val="en-US"/>
-        </w:rPr>
-        <w:t>space_object</w:t>
-      </w:r>
-      <w:proofErr w:type="spellEnd"/>
-      <w:r>
-        <w:rPr>
-          <w:rFonts w:ascii="Times New Roman" w:hAnsi="Times New Roman" w:cs="Times New Roman"/>
-          <w:sz w:val="24"/>
-          <w:szCs w:val="24"/>
-          <w:lang w:val="en-US"/>
-        </w:rPr>
-        <w:t xml:space="preserve">(id) </w:t>
-      </w:r>
-    </w:p>
-    <w:p>
-      <w:pPr>
-        <w:rPr>
-          <w:rFonts w:ascii="Times New Roman" w:hAnsi="Times New Roman" w:cs="Times New Roman"/>
-          <w:sz w:val="24"/>
-          <w:szCs w:val="24"/>
-          <w:lang w:val="en-US"/>
-        </w:rPr>
-      </w:pPr>
-      <w:r>
-        <w:rPr>
-          <w:rFonts w:ascii="Times New Roman" w:hAnsi="Times New Roman" w:cs="Times New Roman"/>
-          <w:sz w:val="24"/>
-          <w:szCs w:val="24"/>
-          <w:lang w:val="en-US"/>
-        </w:rPr>
-        <w:tab/>
-      </w:r>
-      <w:r>
-        <w:rPr>
-          <w:rFonts w:ascii="Times New Roman" w:hAnsi="Times New Roman" w:cs="Times New Roman"/>
-          <w:sz w:val="24"/>
-          <w:szCs w:val="24"/>
-          <w:lang w:val="en-US"/>
-        </w:rPr>
-        <w:tab/>
-        <w:t>ON UPDATE CASCADE</w:t>
-      </w:r>
-    </w:p>
-    <w:p>
-      <w:pPr>
-        <w:rPr>
-          <w:rFonts w:ascii="Times New Roman" w:hAnsi="Times New Roman" w:cs="Times New Roman"/>
-          <w:sz w:val="24"/>
-          <w:szCs w:val="24"/>
-          <w:lang w:val="en-US"/>
-        </w:rPr>
-      </w:pPr>
-      <w:r>
-        <w:rPr>
-          <w:rFonts w:ascii="Times New Roman" w:hAnsi="Times New Roman" w:cs="Times New Roman"/>
-          <w:sz w:val="24"/>
-          <w:szCs w:val="24"/>
-          <w:lang w:val="en-US"/>
-        </w:rPr>
-        <w:tab/>
-      </w:r>
-      <w:r>
-        <w:rPr>
-          <w:rFonts w:ascii="Times New Roman" w:hAnsi="Times New Roman" w:cs="Times New Roman"/>
-          <w:sz w:val="24"/>
-          <w:szCs w:val="24"/>
+          <w:sz w:val="28"/>
+          <w:szCs w:val="28"/>
           <w:lang w:val="en-US"/>
         </w:rPr>
         <w:tab/>
@@ -3127,456 +3587,15 @@
       <w:pPr>
         <w:rPr>
           <w:rFonts w:ascii="Times New Roman" w:hAnsi="Times New Roman" w:cs="Times New Roman"/>
-          <w:sz w:val="24"/>
-          <w:szCs w:val="24"/>
-          <w:lang w:val="en-US"/>
-        </w:rPr>
-      </w:pPr>
-      <w:r>
-        <w:rPr>
-          <w:rFonts w:ascii="Times New Roman" w:hAnsi="Times New Roman" w:cs="Times New Roman"/>
-          <w:sz w:val="24"/>
-          <w:szCs w:val="24"/>
-          <w:lang w:val="en-US"/>
-        </w:rPr>
-        <w:t>);</w:t>
-      </w:r>
-    </w:p>
-    <w:p>
-      <w:pPr>
-        <w:rPr>
-          <w:rFonts w:ascii="Times New Roman" w:hAnsi="Times New Roman" w:cs="Times New Roman"/>
-          <w:sz w:val="24"/>
-          <w:szCs w:val="24"/>
-          <w:lang w:val="en-US"/>
-        </w:rPr>
-      </w:pPr>
-    </w:p>
-    <w:p>
-      <w:pPr>
-        <w:rPr>
-          <w:rFonts w:ascii="Times New Roman" w:hAnsi="Times New Roman" w:cs="Times New Roman"/>
-          <w:sz w:val="24"/>
-          <w:szCs w:val="24"/>
-          <w:lang w:val="en-US"/>
-        </w:rPr>
-      </w:pPr>
-      <w:r>
-        <w:rPr>
-          <w:rFonts w:ascii="Times New Roman" w:hAnsi="Times New Roman" w:cs="Times New Roman"/>
-          <w:sz w:val="24"/>
-          <w:szCs w:val="24"/>
-          <w:lang w:val="en-US"/>
-        </w:rPr>
-        <w:t>CREATE TABLE human (</w:t>
-      </w:r>
-    </w:p>
-    <w:p>
-      <w:pPr>
-        <w:rPr>
-          <w:rFonts w:ascii="Times New Roman" w:hAnsi="Times New Roman" w:cs="Times New Roman"/>
-          <w:sz w:val="24"/>
-          <w:szCs w:val="24"/>
-          <w:lang w:val="en-US"/>
-        </w:rPr>
-      </w:pPr>
-      <w:r>
-        <w:rPr>
-          <w:rFonts w:ascii="Times New Roman" w:hAnsi="Times New Roman" w:cs="Times New Roman"/>
-          <w:sz w:val="24"/>
-          <w:szCs w:val="24"/>
-          <w:lang w:val="en-US"/>
-        </w:rPr>
-        <w:tab/>
-        <w:t>ID SERIAL PRIMARY KEY,</w:t>
-      </w:r>
-    </w:p>
-    <w:p>
-      <w:pPr>
-        <w:rPr>
-          <w:rFonts w:ascii="Times New Roman" w:hAnsi="Times New Roman" w:cs="Times New Roman"/>
-          <w:sz w:val="24"/>
-          <w:szCs w:val="24"/>
-          <w:lang w:val="en-US"/>
-        </w:rPr>
-      </w:pPr>
-      <w:r>
-        <w:rPr>
-          <w:rFonts w:ascii="Times New Roman" w:hAnsi="Times New Roman" w:cs="Times New Roman"/>
-          <w:sz w:val="24"/>
-          <w:szCs w:val="24"/>
-          <w:lang w:val="en-US"/>
-        </w:rPr>
-        <w:tab/>
-        <w:t>Name TEXT NOT NULL,</w:t>
-      </w:r>
-    </w:p>
-    <w:p>
-      <w:pPr>
-        <w:rPr>
-          <w:rFonts w:ascii="Times New Roman" w:hAnsi="Times New Roman" w:cs="Times New Roman"/>
-          <w:sz w:val="24"/>
-          <w:szCs w:val="24"/>
-          <w:lang w:val="en-US"/>
-        </w:rPr>
-      </w:pPr>
-      <w:r>
-        <w:rPr>
-          <w:rFonts w:ascii="Times New Roman" w:hAnsi="Times New Roman" w:cs="Times New Roman"/>
-          <w:sz w:val="24"/>
-          <w:szCs w:val="24"/>
-          <w:lang w:val="en-US"/>
-        </w:rPr>
-        <w:tab/>
-      </w:r>
-      <w:proofErr w:type="spellStart"/>
-      <w:r>
-        <w:rPr>
-          <w:rFonts w:ascii="Times New Roman" w:hAnsi="Times New Roman" w:cs="Times New Roman"/>
-          <w:sz w:val="24"/>
-          <w:szCs w:val="24"/>
-          <w:lang w:val="en-US"/>
-        </w:rPr>
-        <w:t>Human_condition</w:t>
-      </w:r>
-      <w:proofErr w:type="spellEnd"/>
-      <w:r>
-        <w:rPr>
-          <w:rFonts w:ascii="Times New Roman" w:hAnsi="Times New Roman" w:cs="Times New Roman"/>
-          <w:sz w:val="24"/>
-          <w:szCs w:val="24"/>
-          <w:lang w:val="en-US"/>
-        </w:rPr>
-        <w:t xml:space="preserve"> INTEGER,</w:t>
-      </w:r>
-    </w:p>
-    <w:p>
-      <w:pPr>
-        <w:rPr>
-          <w:rFonts w:ascii="Times New Roman" w:hAnsi="Times New Roman" w:cs="Times New Roman"/>
-          <w:sz w:val="24"/>
-          <w:szCs w:val="24"/>
-          <w:lang w:val="en-US"/>
-        </w:rPr>
-      </w:pPr>
-      <w:r>
-        <w:rPr>
-          <w:rFonts w:ascii="Times New Roman" w:hAnsi="Times New Roman" w:cs="Times New Roman"/>
-          <w:sz w:val="24"/>
-          <w:szCs w:val="24"/>
-          <w:lang w:val="en-US"/>
-        </w:rPr>
-        <w:tab/>
-        <w:t>Report INTEGER,</w:t>
-      </w:r>
-    </w:p>
-    <w:p>
-      <w:pPr>
-        <w:rPr>
-          <w:rFonts w:ascii="Times New Roman" w:hAnsi="Times New Roman" w:cs="Times New Roman"/>
-          <w:sz w:val="24"/>
-          <w:szCs w:val="24"/>
-          <w:lang w:val="en-US"/>
-        </w:rPr>
-      </w:pPr>
-      <w:r>
-        <w:rPr>
-          <w:rFonts w:ascii="Times New Roman" w:hAnsi="Times New Roman" w:cs="Times New Roman"/>
-          <w:sz w:val="24"/>
-          <w:szCs w:val="24"/>
-          <w:lang w:val="en-US"/>
-        </w:rPr>
-        <w:tab/>
-        <w:t>Spaceship INTEGER,</w:t>
-      </w:r>
-    </w:p>
-    <w:p>
-      <w:pPr>
-        <w:rPr>
-          <w:rFonts w:ascii="Times New Roman" w:hAnsi="Times New Roman" w:cs="Times New Roman"/>
-          <w:sz w:val="24"/>
-          <w:szCs w:val="24"/>
-          <w:lang w:val="en-US"/>
-        </w:rPr>
-      </w:pPr>
-      <w:r>
-        <w:rPr>
-          <w:rFonts w:ascii="Times New Roman" w:hAnsi="Times New Roman" w:cs="Times New Roman"/>
-          <w:sz w:val="24"/>
-          <w:szCs w:val="24"/>
-          <w:lang w:val="en-US"/>
-        </w:rPr>
-        <w:tab/>
-        <w:t>FOREIGN KEY (</w:t>
-      </w:r>
-      <w:proofErr w:type="spellStart"/>
-      <w:r>
-        <w:rPr>
-          <w:rFonts w:ascii="Times New Roman" w:hAnsi="Times New Roman" w:cs="Times New Roman"/>
-          <w:sz w:val="24"/>
-          <w:szCs w:val="24"/>
-          <w:lang w:val="en-US"/>
-        </w:rPr>
-        <w:t>Human_condition</w:t>
-      </w:r>
-      <w:proofErr w:type="spellEnd"/>
-      <w:r>
-        <w:rPr>
-          <w:rFonts w:ascii="Times New Roman" w:hAnsi="Times New Roman" w:cs="Times New Roman"/>
-          <w:sz w:val="24"/>
-          <w:szCs w:val="24"/>
-          <w:lang w:val="en-US"/>
-        </w:rPr>
-        <w:t xml:space="preserve">) REFERENCES </w:t>
-      </w:r>
-      <w:proofErr w:type="spellStart"/>
-      <w:r>
-        <w:rPr>
-          <w:rFonts w:ascii="Times New Roman" w:hAnsi="Times New Roman" w:cs="Times New Roman"/>
-          <w:sz w:val="24"/>
-          <w:szCs w:val="24"/>
-          <w:lang w:val="en-US"/>
-        </w:rPr>
-        <w:t>human_condition</w:t>
-      </w:r>
-      <w:proofErr w:type="spellEnd"/>
-      <w:r>
-        <w:rPr>
-          <w:rFonts w:ascii="Times New Roman" w:hAnsi="Times New Roman" w:cs="Times New Roman"/>
-          <w:sz w:val="24"/>
-          <w:szCs w:val="24"/>
-          <w:lang w:val="en-US"/>
-        </w:rPr>
-        <w:t xml:space="preserve">(id) </w:t>
-      </w:r>
-    </w:p>
-    <w:p>
-      <w:pPr>
-        <w:rPr>
-          <w:rFonts w:ascii="Times New Roman" w:hAnsi="Times New Roman" w:cs="Times New Roman"/>
-          <w:sz w:val="24"/>
-          <w:szCs w:val="24"/>
-          <w:lang w:val="en-US"/>
-        </w:rPr>
-      </w:pPr>
-      <w:r>
-        <w:rPr>
-          <w:rFonts w:ascii="Times New Roman" w:hAnsi="Times New Roman" w:cs="Times New Roman"/>
-          <w:sz w:val="24"/>
-          <w:szCs w:val="24"/>
-          <w:lang w:val="en-US"/>
-        </w:rPr>
-        <w:tab/>
-      </w:r>
-      <w:r>
-        <w:rPr>
-          <w:rFonts w:ascii="Times New Roman" w:hAnsi="Times New Roman" w:cs="Times New Roman"/>
-          <w:sz w:val="24"/>
-          <w:szCs w:val="24"/>
-          <w:lang w:val="en-US"/>
-        </w:rPr>
-        <w:tab/>
-        <w:t>ON UPDATE CASCADE</w:t>
-      </w:r>
-    </w:p>
-    <w:p>
-      <w:pPr>
-        <w:rPr>
-          <w:rFonts w:ascii="Times New Roman" w:hAnsi="Times New Roman" w:cs="Times New Roman"/>
-          <w:sz w:val="24"/>
-          <w:szCs w:val="24"/>
-          <w:lang w:val="en-US"/>
-        </w:rPr>
-      </w:pPr>
-      <w:r>
-        <w:rPr>
-          <w:rFonts w:ascii="Times New Roman" w:hAnsi="Times New Roman" w:cs="Times New Roman"/>
-          <w:sz w:val="24"/>
-          <w:szCs w:val="24"/>
-          <w:lang w:val="en-US"/>
-        </w:rPr>
-        <w:tab/>
-      </w:r>
-      <w:r>
-        <w:rPr>
-          <w:rFonts w:ascii="Times New Roman" w:hAnsi="Times New Roman" w:cs="Times New Roman"/>
-          <w:sz w:val="24"/>
-          <w:szCs w:val="24"/>
-          <w:lang w:val="en-US"/>
-        </w:rPr>
-        <w:tab/>
-        <w:t>ON DELETE CASCADE,</w:t>
-      </w:r>
-    </w:p>
-    <w:p>
-      <w:pPr>
-        <w:rPr>
-          <w:rFonts w:ascii="Times New Roman" w:hAnsi="Times New Roman" w:cs="Times New Roman"/>
-          <w:sz w:val="24"/>
-          <w:szCs w:val="24"/>
-          <w:lang w:val="en-US"/>
-        </w:rPr>
-      </w:pPr>
-      <w:r>
-        <w:rPr>
-          <w:rFonts w:ascii="Times New Roman" w:hAnsi="Times New Roman" w:cs="Times New Roman"/>
-          <w:sz w:val="24"/>
-          <w:szCs w:val="24"/>
-          <w:lang w:val="en-US"/>
-        </w:rPr>
-        <w:tab/>
-        <w:t xml:space="preserve">FOREIGN KEY (Report) REFERENCES report(id) </w:t>
-      </w:r>
-    </w:p>
-    <w:p>
-      <w:pPr>
-        <w:rPr>
-          <w:rFonts w:ascii="Times New Roman" w:hAnsi="Times New Roman" w:cs="Times New Roman"/>
-          <w:sz w:val="24"/>
-          <w:szCs w:val="24"/>
-          <w:lang w:val="en-US"/>
-        </w:rPr>
-      </w:pPr>
-      <w:r>
-        <w:rPr>
-          <w:rFonts w:ascii="Times New Roman" w:hAnsi="Times New Roman" w:cs="Times New Roman"/>
-          <w:sz w:val="24"/>
-          <w:szCs w:val="24"/>
-          <w:lang w:val="en-US"/>
-        </w:rPr>
-        <w:tab/>
-      </w:r>
-      <w:r>
-        <w:rPr>
-          <w:rFonts w:ascii="Times New Roman" w:hAnsi="Times New Roman" w:cs="Times New Roman"/>
-          <w:sz w:val="24"/>
-          <w:szCs w:val="24"/>
-          <w:lang w:val="en-US"/>
-        </w:rPr>
-        <w:tab/>
-        <w:t>ON UPDATE CASCADE</w:t>
-      </w:r>
-    </w:p>
-    <w:p>
-      <w:pPr>
-        <w:rPr>
-          <w:rFonts w:ascii="Times New Roman" w:hAnsi="Times New Roman" w:cs="Times New Roman"/>
-          <w:sz w:val="24"/>
-          <w:szCs w:val="24"/>
-          <w:lang w:val="en-US"/>
-        </w:rPr>
-      </w:pPr>
-      <w:r>
-        <w:rPr>
-          <w:rFonts w:ascii="Times New Roman" w:hAnsi="Times New Roman" w:cs="Times New Roman"/>
-          <w:sz w:val="24"/>
-          <w:szCs w:val="24"/>
-          <w:lang w:val="en-US"/>
-        </w:rPr>
-        <w:tab/>
-      </w:r>
-      <w:r>
-        <w:rPr>
-          <w:rFonts w:ascii="Times New Roman" w:hAnsi="Times New Roman" w:cs="Times New Roman"/>
-          <w:sz w:val="24"/>
-          <w:szCs w:val="24"/>
-          <w:lang w:val="en-US"/>
-        </w:rPr>
-        <w:tab/>
-        <w:t>ON DELETE CASCADE,</w:t>
-      </w:r>
-    </w:p>
-    <w:p>
-      <w:pPr>
-        <w:rPr>
-          <w:rFonts w:ascii="Times New Roman" w:hAnsi="Times New Roman" w:cs="Times New Roman"/>
-          <w:sz w:val="24"/>
-          <w:szCs w:val="24"/>
-          <w:lang w:val="en-US"/>
-        </w:rPr>
-      </w:pPr>
-      <w:r>
-        <w:rPr>
-          <w:rFonts w:ascii="Times New Roman" w:hAnsi="Times New Roman" w:cs="Times New Roman"/>
-          <w:sz w:val="24"/>
-          <w:szCs w:val="24"/>
-          <w:lang w:val="en-US"/>
-        </w:rPr>
-        <w:tab/>
-        <w:t xml:space="preserve">FOREIGN KEY (Spaceship) REFERENCES spaceship(id) </w:t>
-      </w:r>
-    </w:p>
-    <w:p>
-      <w:pPr>
-        <w:rPr>
-          <w:rFonts w:ascii="Times New Roman" w:hAnsi="Times New Roman" w:cs="Times New Roman"/>
-          <w:sz w:val="24"/>
-          <w:szCs w:val="24"/>
-          <w:lang w:val="en-US"/>
-        </w:rPr>
-      </w:pPr>
-      <w:r>
-        <w:rPr>
-          <w:rFonts w:ascii="Times New Roman" w:hAnsi="Times New Roman" w:cs="Times New Roman"/>
-          <w:sz w:val="24"/>
-          <w:szCs w:val="24"/>
-          <w:lang w:val="en-US"/>
-        </w:rPr>
-        <w:tab/>
-      </w:r>
-      <w:r>
-        <w:rPr>
-          <w:rFonts w:ascii="Times New Roman" w:hAnsi="Times New Roman" w:cs="Times New Roman"/>
-          <w:sz w:val="24"/>
-          <w:szCs w:val="24"/>
-          <w:lang w:val="en-US"/>
-        </w:rPr>
-        <w:tab/>
-        <w:t>ON UPDATE CASCADE</w:t>
-      </w:r>
-    </w:p>
-    <w:p>
-      <w:pPr>
-        <w:rPr>
-          <w:rFonts w:ascii="Times New Roman" w:hAnsi="Times New Roman" w:cs="Times New Roman"/>
-          <w:sz w:val="24"/>
-          <w:szCs w:val="24"/>
-          <w:lang w:val="en-US"/>
-        </w:rPr>
-      </w:pPr>
-      <w:r>
-        <w:rPr>
-          <w:rFonts w:ascii="Times New Roman" w:hAnsi="Times New Roman" w:cs="Times New Roman"/>
-          <w:sz w:val="24"/>
-          <w:szCs w:val="24"/>
-          <w:lang w:val="en-US"/>
-        </w:rPr>
-        <w:tab/>
-      </w:r>
-      <w:r>
-        <w:rPr>
-          <w:rFonts w:ascii="Times New Roman" w:hAnsi="Times New Roman" w:cs="Times New Roman"/>
-          <w:sz w:val="24"/>
-          <w:szCs w:val="24"/>
-          <w:lang w:val="en-US"/>
-        </w:rPr>
-        <w:tab/>
-        <w:t>ON DELETE CASCADE</w:t>
-      </w:r>
-    </w:p>
-    <w:p>
-      <w:pPr>
-        <w:rPr>
-          <w:rFonts w:ascii="Times New Roman" w:hAnsi="Times New Roman" w:cs="Times New Roman"/>
-          <w:sz w:val="24"/>
-          <w:szCs w:val="24"/>
-        </w:rPr>
-      </w:pPr>
-      <w:r>
-        <w:rPr>
-          <w:rFonts w:ascii="Times New Roman" w:hAnsi="Times New Roman" w:cs="Times New Roman"/>
-          <w:sz w:val="24"/>
-          <w:szCs w:val="24"/>
+          <w:sz w:val="28"/>
+          <w:szCs w:val="28"/>
+        </w:rPr>
+      </w:pPr>
+      <w:r>
+        <w:rPr>
+          <w:rFonts w:ascii="Times New Roman" w:hAnsi="Times New Roman" w:cs="Times New Roman"/>
+          <w:sz w:val="28"/>
+          <w:szCs w:val="28"/>
         </w:rPr>
         <w:t>);</w:t>
       </w:r>
@@ -3593,7 +3612,6 @@
         <w:rPr>
           <w:rFonts w:cs="Times New Roman"/>
         </w:rPr>
-        <w:lastRenderedPageBreak/>
         <w:t>Вывод</w:t>
       </w:r>
     </w:p>
@@ -3672,7 +3690,15 @@
           <w:szCs w:val="28"/>
           <w:lang w:val="en-US"/>
         </w:rPr>
-        <w:t>SQL-</w:t>
+        <w:t>SQL</w:t>
+      </w:r>
+      <w:r>
+        <w:rPr>
+          <w:rFonts w:ascii="Times New Roman" w:hAnsi="Times New Roman" w:cs="Times New Roman"/>
+          <w:sz w:val="28"/>
+          <w:szCs w:val="28"/>
+        </w:rPr>
+        <w:t>-</w:t>
       </w:r>
       <w:r>
         <w:rPr>

</xml_diff>